<commit_message>
updated slides, removed redundant demo project
</commit_message>
<xml_diff>
--- a/Labs/Lab4PigV3/Lab4Instructions_CIS399.docx
+++ b/Labs/Lab4PigV3/Lab4Instructions_CIS399.docx
@@ -8,33 +8,29 @@
         <w:spacing w:after="0" w:line="240" w:lineRule="auto"/>
         <w:contextualSpacing/>
         <w:rPr>
+          <w:rFonts w:asciiTheme="minorHAnsi" w:hAnsiTheme="minorHAnsi" w:cs="Arial"/>
+        </w:rPr>
+      </w:pPr>
+      <w:r>
+        <w:rPr>
+          <w:rFonts w:asciiTheme="majorHAnsi" w:hAnsiTheme="majorHAnsi" w:cs="Arial"/>
+          <w:b/>
+          <w:sz w:val="32"/>
+          <w:szCs w:val="32"/>
+        </w:rPr>
+        <w:t>Purpose</w:t>
+      </w:r>
+      <w:r>
+        <w:rPr>
           <w:rFonts w:ascii="Arial" w:hAnsi="Arial" w:cs="Arial"/>
           <w:sz w:val="24"/>
           <w:szCs w:val="24"/>
         </w:rPr>
-      </w:pPr>
-      <w:r>
-        <w:rPr>
-          <w:rFonts w:ascii="Arial" w:hAnsi="Arial" w:cs="Arial"/>
-          <w:b/>
-          <w:sz w:val="28"/>
-          <w:szCs w:val="28"/>
-        </w:rPr>
-        <w:t>Purpose</w:t>
-      </w:r>
-      <w:r>
-        <w:rPr>
-          <w:rFonts w:ascii="Arial" w:hAnsi="Arial" w:cs="Arial"/>
-          <w:sz w:val="24"/>
-          <w:szCs w:val="24"/>
-        </w:rPr>
         <w:br/>
       </w:r>
       <w:r>
         <w:rPr>
-          <w:rFonts w:ascii="Arial" w:hAnsi="Arial" w:cs="Arial"/>
-          <w:sz w:val="24"/>
-          <w:szCs w:val="24"/>
+          <w:rFonts w:asciiTheme="minorHAnsi" w:hAnsiTheme="minorHAnsi" w:cs="Arial"/>
         </w:rPr>
         <w:t>This lab is designed to give you practice:</w:t>
       </w:r>
@@ -49,21 +45,15 @@
         <w:shd w:val="clear" w:color="auto" w:fill="FFFFFF"/>
         <w:spacing w:after="240" w:line="240" w:lineRule="auto"/>
         <w:rPr>
-          <w:rFonts w:ascii="Arial" w:hAnsi="Arial" w:cs="Arial"/>
-          <w:sz w:val="24"/>
-          <w:szCs w:val="24"/>
-        </w:rPr>
-      </w:pPr>
-      <w:r>
-        <w:rPr>
-          <w:rFonts w:ascii="Arial" w:hAnsi="Arial" w:cs="Arial"/>
-          <w:sz w:val="24"/>
-          <w:szCs w:val="24"/>
+          <w:rFonts w:asciiTheme="minorHAnsi" w:hAnsiTheme="minorHAnsi" w:cs="Arial"/>
+        </w:rPr>
+      </w:pPr>
+      <w:r>
+        <w:rPr>
+          <w:rFonts w:asciiTheme="minorHAnsi" w:hAnsiTheme="minorHAnsi" w:cs="Arial"/>
         </w:rPr>
         <w:t>Using multiple activities</w:t>
       </w:r>
-      <w:bookmarkStart w:id="0" w:name="_GoBack"/>
-      <w:bookmarkEnd w:id="0"/>
     </w:p>
     <w:p>
       <w:pPr>
@@ -75,24 +65,18 @@
         <w:shd w:val="clear" w:color="auto" w:fill="FFFFFF"/>
         <w:spacing w:after="240" w:line="240" w:lineRule="auto"/>
         <w:rPr>
-          <w:rFonts w:ascii="Arial" w:hAnsi="Arial" w:cs="Arial"/>
-          <w:sz w:val="24"/>
-          <w:szCs w:val="24"/>
-        </w:rPr>
-      </w:pPr>
-      <w:r>
-        <w:rPr>
-          <w:rFonts w:ascii="Arial" w:hAnsi="Arial" w:cs="Arial"/>
-          <w:sz w:val="24"/>
-          <w:szCs w:val="24"/>
+          <w:rFonts w:asciiTheme="minorHAnsi" w:hAnsiTheme="minorHAnsi" w:cs="Arial"/>
+        </w:rPr>
+      </w:pPr>
+      <w:r>
+        <w:rPr>
+          <w:rFonts w:asciiTheme="minorHAnsi" w:hAnsiTheme="minorHAnsi" w:cs="Arial"/>
         </w:rPr>
         <w:t>Using fragments to adapt your app to large and small screen sizes</w:t>
       </w:r>
       <w:r>
         <w:rPr>
-          <w:rFonts w:ascii="Arial" w:hAnsi="Arial" w:cs="Arial"/>
-          <w:sz w:val="24"/>
-          <w:szCs w:val="24"/>
+          <w:rFonts w:asciiTheme="minorHAnsi" w:hAnsiTheme="minorHAnsi" w:cs="Arial"/>
         </w:rPr>
         <w:t>.</w:t>
       </w:r>
@@ -107,65 +91,55 @@
         <w:shd w:val="clear" w:color="auto" w:fill="FFFFFF"/>
         <w:spacing w:after="240" w:line="240" w:lineRule="auto"/>
         <w:rPr>
-          <w:rFonts w:ascii="Arial" w:hAnsi="Arial" w:cs="Arial"/>
+          <w:rFonts w:asciiTheme="minorHAnsi" w:hAnsiTheme="minorHAnsi" w:cs="Arial"/>
+        </w:rPr>
+      </w:pPr>
+      <w:r>
+        <w:rPr>
+          <w:rFonts w:asciiTheme="minorHAnsi" w:hAnsiTheme="minorHAnsi" w:cs="Arial"/>
+        </w:rPr>
+        <w:t>Giving multiple fragments access to a single object (an instance of your game class).</w:t>
+      </w:r>
+    </w:p>
+    <w:p>
+      <w:pPr>
+        <w:shd w:val="clear" w:color="auto" w:fill="FFFFFF"/>
+        <w:spacing w:after="0" w:line="218" w:lineRule="atLeast"/>
+        <w:rPr>
+          <w:rFonts w:asciiTheme="minorHAnsi" w:eastAsia="Times New Roman" w:hAnsiTheme="minorHAnsi" w:cs="Arial"/>
+          <w:color w:val="000000"/>
+        </w:rPr>
+      </w:pPr>
+      <w:r>
+        <w:rPr>
+          <w:rFonts w:asciiTheme="majorHAnsi" w:eastAsia="Times New Roman" w:hAnsiTheme="majorHAnsi" w:cs="Arial"/>
+          <w:b/>
+          <w:color w:val="000000"/>
+          <w:sz w:val="32"/>
+          <w:szCs w:val="32"/>
+        </w:rPr>
+        <w:t>Part 1</w:t>
+      </w:r>
+      <w:r>
+        <w:rPr>
+          <w:rFonts w:ascii="Arial" w:eastAsia="Times New Roman" w:hAnsi="Arial" w:cs="Arial"/>
+          <w:color w:val="000000"/>
           <w:sz w:val="24"/>
           <w:szCs w:val="24"/>
         </w:rPr>
-      </w:pPr>
-      <w:r>
-        <w:rPr>
-          <w:rFonts w:ascii="Arial" w:hAnsi="Arial" w:cs="Arial"/>
-          <w:sz w:val="24"/>
-          <w:szCs w:val="24"/>
-        </w:rPr>
-        <w:t>Giving multiple fragments access to a single object (an instance of your game class).</w:t>
-      </w:r>
-    </w:p>
-    <w:p>
-      <w:pPr>
-        <w:shd w:val="clear" w:color="auto" w:fill="FFFFFF"/>
-        <w:spacing w:after="0" w:line="218" w:lineRule="atLeast"/>
-        <w:rPr>
-          <w:rFonts w:ascii="Arial" w:eastAsia="Times New Roman" w:hAnsi="Arial" w:cs="Arial"/>
-          <w:color w:val="000000"/>
-          <w:sz w:val="24"/>
-          <w:szCs w:val="24"/>
-        </w:rPr>
-      </w:pPr>
-      <w:r>
-        <w:rPr>
-          <w:rFonts w:ascii="Arial" w:eastAsia="Times New Roman" w:hAnsi="Arial" w:cs="Arial"/>
-          <w:b/>
-          <w:color w:val="000000"/>
-          <w:sz w:val="28"/>
-          <w:szCs w:val="28"/>
-        </w:rPr>
-        <w:t>Part 1</w:t>
-      </w:r>
-      <w:r>
-        <w:rPr>
-          <w:rFonts w:ascii="Arial" w:eastAsia="Times New Roman" w:hAnsi="Arial" w:cs="Arial"/>
-          <w:color w:val="000000"/>
-          <w:sz w:val="24"/>
-          <w:szCs w:val="24"/>
-        </w:rPr>
         <w:br/>
       </w:r>
       <w:r>
         <w:rPr>
-          <w:rFonts w:ascii="Arial" w:eastAsia="Times New Roman" w:hAnsi="Arial" w:cs="Arial"/>
-          <w:color w:val="000000"/>
-          <w:sz w:val="24"/>
-          <w:szCs w:val="24"/>
+          <w:rFonts w:asciiTheme="minorHAnsi" w:eastAsia="Times New Roman" w:hAnsiTheme="minorHAnsi" w:cs="Arial"/>
+          <w:color w:val="000000"/>
         </w:rPr>
         <w:t xml:space="preserve">Do the </w:t>
       </w:r>
       <w:r>
         <w:rPr>
-          <w:rFonts w:ascii="Arial" w:eastAsia="Times New Roman" w:hAnsi="Arial" w:cs="Arial"/>
-          <w:color w:val="000000"/>
-          <w:sz w:val="24"/>
-          <w:szCs w:val="24"/>
+          <w:rFonts w:asciiTheme="minorHAnsi" w:eastAsia="Times New Roman" w:hAnsiTheme="minorHAnsi" w:cs="Arial"/>
+          <w:color w:val="000000"/>
         </w:rPr>
         <w:t>textbook exercises shown below:</w:t>
       </w:r>
@@ -180,18 +154,14 @@
         <w:shd w:val="clear" w:color="auto" w:fill="FFFFFF"/>
         <w:spacing w:after="240" w:line="218" w:lineRule="atLeast"/>
         <w:rPr>
-          <w:rFonts w:ascii="Arial" w:eastAsia="Times New Roman" w:hAnsi="Arial" w:cs="Arial"/>
-          <w:color w:val="000000"/>
-          <w:sz w:val="24"/>
-          <w:szCs w:val="24"/>
-        </w:rPr>
-      </w:pPr>
-      <w:r>
-        <w:rPr>
-          <w:rFonts w:ascii="Arial" w:eastAsia="Times New Roman" w:hAnsi="Arial" w:cs="Arial"/>
-          <w:color w:val="000000"/>
-          <w:sz w:val="24"/>
-          <w:szCs w:val="24"/>
+          <w:rFonts w:asciiTheme="minorHAnsi" w:eastAsia="Times New Roman" w:hAnsiTheme="minorHAnsi" w:cs="Arial"/>
+          <w:color w:val="000000"/>
+        </w:rPr>
+      </w:pPr>
+      <w:r>
+        <w:rPr>
+          <w:rFonts w:asciiTheme="minorHAnsi" w:eastAsia="Times New Roman" w:hAnsiTheme="minorHAnsi" w:cs="Arial"/>
+          <w:color w:val="000000"/>
         </w:rPr>
         <w:t>9-1, Test the Tip Calculator with fragments</w:t>
       </w:r>
@@ -206,27 +176,21 @@
         <w:shd w:val="clear" w:color="auto" w:fill="FFFFFF"/>
         <w:spacing w:after="240" w:line="218" w:lineRule="atLeast"/>
         <w:rPr>
-          <w:rFonts w:ascii="Arial" w:eastAsia="Times New Roman" w:hAnsi="Arial" w:cs="Arial"/>
-          <w:color w:val="000000"/>
-          <w:sz w:val="24"/>
-          <w:szCs w:val="24"/>
-        </w:rPr>
-      </w:pPr>
-      <w:r>
-        <w:rPr>
-          <w:rFonts w:ascii="Arial" w:eastAsia="Times New Roman" w:hAnsi="Arial" w:cs="Arial"/>
-          <w:color w:val="000000"/>
-          <w:sz w:val="24"/>
-          <w:szCs w:val="24"/>
+          <w:rFonts w:asciiTheme="minorHAnsi" w:eastAsia="Times New Roman" w:hAnsiTheme="minorHAnsi" w:cs="Arial"/>
+          <w:color w:val="000000"/>
+        </w:rPr>
+      </w:pPr>
+      <w:r>
+        <w:rPr>
+          <w:rFonts w:asciiTheme="minorHAnsi" w:eastAsia="Times New Roman" w:hAnsiTheme="minorHAnsi" w:cs="Arial"/>
+          <w:color w:val="000000"/>
         </w:rPr>
         <w:t xml:space="preserve">9-2, </w:t>
       </w:r>
       <w:r>
         <w:rPr>
-          <w:rFonts w:ascii="Arial" w:eastAsia="Times New Roman" w:hAnsi="Arial" w:cs="Arial"/>
-          <w:color w:val="000000"/>
-          <w:sz w:val="24"/>
-          <w:szCs w:val="24"/>
+          <w:rFonts w:asciiTheme="minorHAnsi" w:eastAsia="Times New Roman" w:hAnsiTheme="minorHAnsi" w:cs="Arial"/>
+          <w:color w:val="000000"/>
         </w:rPr>
         <w:t>Create a new fragment</w:t>
       </w:r>
@@ -241,18 +205,14 @@
         <w:shd w:val="clear" w:color="auto" w:fill="FFFFFF"/>
         <w:spacing w:after="240" w:line="218" w:lineRule="atLeast"/>
         <w:rPr>
-          <w:rFonts w:ascii="Arial" w:eastAsia="Times New Roman" w:hAnsi="Arial" w:cs="Arial"/>
-          <w:color w:val="000000"/>
-          <w:sz w:val="24"/>
-          <w:szCs w:val="24"/>
-        </w:rPr>
-      </w:pPr>
-      <w:r>
-        <w:rPr>
-          <w:rFonts w:ascii="Arial" w:eastAsia="Times New Roman" w:hAnsi="Arial" w:cs="Arial"/>
-          <w:color w:val="000000"/>
-          <w:sz w:val="24"/>
-          <w:szCs w:val="24"/>
+          <w:rFonts w:asciiTheme="minorHAnsi" w:eastAsia="Times New Roman" w:hAnsiTheme="minorHAnsi" w:cs="Arial"/>
+          <w:color w:val="000000"/>
+        </w:rPr>
+      </w:pPr>
+      <w:r>
+        <w:rPr>
+          <w:rFonts w:asciiTheme="minorHAnsi" w:eastAsia="Times New Roman" w:hAnsiTheme="minorHAnsi" w:cs="Arial"/>
+          <w:color w:val="000000"/>
         </w:rPr>
         <w:t>9-3, Use the fragment manager</w:t>
       </w:r>
@@ -263,36 +223,28 @@
         <w:spacing w:after="0" w:line="218" w:lineRule="atLeast"/>
         <w:ind w:left="360"/>
         <w:rPr>
-          <w:rFonts w:ascii="Arial" w:eastAsia="Times New Roman" w:hAnsi="Arial" w:cs="Arial"/>
-          <w:color w:val="000000"/>
-          <w:sz w:val="24"/>
-          <w:szCs w:val="24"/>
-        </w:rPr>
-      </w:pPr>
-      <w:r>
-        <w:rPr>
-          <w:rFonts w:ascii="Arial" w:eastAsia="Times New Roman" w:hAnsi="Arial" w:cs="Arial"/>
-          <w:color w:val="000000"/>
-          <w:sz w:val="24"/>
-          <w:szCs w:val="24"/>
+          <w:rFonts w:asciiTheme="minorHAnsi" w:eastAsia="Times New Roman" w:hAnsiTheme="minorHAnsi" w:cs="Arial"/>
+          <w:color w:val="000000"/>
+        </w:rPr>
+      </w:pPr>
+      <w:r>
+        <w:rPr>
+          <w:rFonts w:asciiTheme="minorHAnsi" w:eastAsia="Times New Roman" w:hAnsiTheme="minorHAnsi" w:cs="Arial"/>
+          <w:color w:val="000000"/>
         </w:rPr>
         <w:t xml:space="preserve">Upload a text file to </w:t>
       </w:r>
       <w:r>
         <w:rPr>
-          <w:rFonts w:ascii="Arial" w:eastAsia="Times New Roman" w:hAnsi="Arial" w:cs="Arial"/>
-          <w:color w:val="000000"/>
-          <w:sz w:val="24"/>
-          <w:szCs w:val="24"/>
+          <w:rFonts w:asciiTheme="minorHAnsi" w:eastAsia="Times New Roman" w:hAnsiTheme="minorHAnsi" w:cs="Arial"/>
+          <w:color w:val="000000"/>
         </w:rPr>
         <w:t>Canvas</w:t>
       </w:r>
       <w:r>
         <w:rPr>
-          <w:rFonts w:ascii="Arial" w:eastAsia="Times New Roman" w:hAnsi="Arial" w:cs="Arial"/>
-          <w:color w:val="000000"/>
-          <w:sz w:val="24"/>
-          <w:szCs w:val="24"/>
+          <w:rFonts w:asciiTheme="minorHAnsi" w:eastAsia="Times New Roman" w:hAnsiTheme="minorHAnsi" w:cs="Arial"/>
+          <w:color w:val="000000"/>
         </w:rPr>
         <w:t xml:space="preserve"> in which you will report, for each exercise above, whether you:</w:t>
       </w:r>
@@ -308,18 +260,14 @@
         <w:spacing w:after="240" w:line="218" w:lineRule="atLeast"/>
         <w:ind w:left="1080"/>
         <w:rPr>
-          <w:rFonts w:ascii="Arial" w:eastAsia="Times New Roman" w:hAnsi="Arial" w:cs="Arial"/>
-          <w:color w:val="000000"/>
-          <w:sz w:val="24"/>
-          <w:szCs w:val="24"/>
-        </w:rPr>
-      </w:pPr>
-      <w:r>
-        <w:rPr>
-          <w:rFonts w:ascii="Arial" w:eastAsia="Times New Roman" w:hAnsi="Arial" w:cs="Arial"/>
-          <w:color w:val="000000"/>
-          <w:sz w:val="24"/>
-          <w:szCs w:val="24"/>
+          <w:rFonts w:asciiTheme="minorHAnsi" w:eastAsia="Times New Roman" w:hAnsiTheme="minorHAnsi" w:cs="Arial"/>
+          <w:color w:val="000000"/>
+        </w:rPr>
+      </w:pPr>
+      <w:r>
+        <w:rPr>
+          <w:rFonts w:asciiTheme="minorHAnsi" w:eastAsia="Times New Roman" w:hAnsiTheme="minorHAnsi" w:cs="Arial"/>
+          <w:color w:val="000000"/>
         </w:rPr>
         <w:t>Followed all the steps shown in the book and successfully compiled and ran the program (where applicable).</w:t>
       </w:r>
@@ -335,18 +283,14 @@
         <w:spacing w:after="240" w:line="218" w:lineRule="atLeast"/>
         <w:ind w:left="1080"/>
         <w:rPr>
-          <w:rFonts w:ascii="Arial" w:eastAsia="Times New Roman" w:hAnsi="Arial" w:cs="Arial"/>
-          <w:color w:val="000000"/>
-          <w:sz w:val="24"/>
-          <w:szCs w:val="24"/>
-        </w:rPr>
-      </w:pPr>
-      <w:r>
-        <w:rPr>
-          <w:rFonts w:ascii="Arial" w:eastAsia="Times New Roman" w:hAnsi="Arial" w:cs="Arial"/>
-          <w:color w:val="000000"/>
-          <w:sz w:val="24"/>
-          <w:szCs w:val="24"/>
+          <w:rFonts w:asciiTheme="minorHAnsi" w:eastAsia="Times New Roman" w:hAnsiTheme="minorHAnsi" w:cs="Arial"/>
+          <w:color w:val="000000"/>
+        </w:rPr>
+      </w:pPr>
+      <w:r>
+        <w:rPr>
+          <w:rFonts w:asciiTheme="minorHAnsi" w:eastAsia="Times New Roman" w:hAnsiTheme="minorHAnsi" w:cs="Arial"/>
+          <w:color w:val="000000"/>
         </w:rPr>
         <w:t>Loaded the completed solution, experimented with the code, and ran the program (where applicable).</w:t>
       </w:r>
@@ -362,18 +306,14 @@
         <w:spacing w:after="240" w:line="218" w:lineRule="atLeast"/>
         <w:ind w:left="1080"/>
         <w:rPr>
-          <w:rFonts w:ascii="Arial" w:eastAsia="Times New Roman" w:hAnsi="Arial" w:cs="Arial"/>
-          <w:color w:val="000000"/>
-          <w:sz w:val="24"/>
-          <w:szCs w:val="24"/>
-        </w:rPr>
-      </w:pPr>
-      <w:r>
-        <w:rPr>
-          <w:rFonts w:ascii="Arial" w:eastAsia="Times New Roman" w:hAnsi="Arial" w:cs="Arial"/>
-          <w:color w:val="000000"/>
-          <w:sz w:val="24"/>
-          <w:szCs w:val="24"/>
+          <w:rFonts w:asciiTheme="minorHAnsi" w:eastAsia="Times New Roman" w:hAnsiTheme="minorHAnsi" w:cs="Arial"/>
+          <w:color w:val="000000"/>
+        </w:rPr>
+      </w:pPr>
+      <w:r>
+        <w:rPr>
+          <w:rFonts w:asciiTheme="minorHAnsi" w:eastAsia="Times New Roman" w:hAnsiTheme="minorHAnsi" w:cs="Arial"/>
+          <w:color w:val="000000"/>
         </w:rPr>
         <w:t>Read through the steps and inspected the relevant code listings without writing or running a program.</w:t>
       </w:r>
@@ -389,18 +329,14 @@
         <w:spacing w:after="240" w:line="218" w:lineRule="atLeast"/>
         <w:ind w:left="1080"/>
         <w:rPr>
-          <w:rFonts w:ascii="Arial" w:eastAsia="Times New Roman" w:hAnsi="Arial" w:cs="Arial"/>
-          <w:color w:val="000000"/>
-          <w:sz w:val="24"/>
-          <w:szCs w:val="24"/>
-        </w:rPr>
-      </w:pPr>
-      <w:r>
-        <w:rPr>
-          <w:rFonts w:ascii="Arial" w:eastAsia="Times New Roman" w:hAnsi="Arial" w:cs="Arial"/>
-          <w:color w:val="000000"/>
-          <w:sz w:val="24"/>
-          <w:szCs w:val="24"/>
+          <w:rFonts w:asciiTheme="minorHAnsi" w:eastAsia="Times New Roman" w:hAnsiTheme="minorHAnsi" w:cs="Arial"/>
+          <w:color w:val="000000"/>
+        </w:rPr>
+      </w:pPr>
+      <w:r>
+        <w:rPr>
+          <w:rFonts w:asciiTheme="minorHAnsi" w:eastAsia="Times New Roman" w:hAnsiTheme="minorHAnsi" w:cs="Arial"/>
+          <w:color w:val="000000"/>
         </w:rPr>
         <w:t>Didn’t do any of the above.</w:t>
       </w:r>
@@ -432,20 +368,20 @@
         <w:shd w:val="clear" w:color="auto" w:fill="FFFFFF"/>
         <w:spacing w:after="240" w:line="218" w:lineRule="atLeast"/>
         <w:rPr>
-          <w:rFonts w:ascii="Arial" w:hAnsi="Arial" w:cs="Arial"/>
-          <w:color w:val="000000"/>
-          <w:sz w:val="28"/>
-          <w:szCs w:val="28"/>
+          <w:rFonts w:asciiTheme="majorHAnsi" w:hAnsiTheme="majorHAnsi" w:cs="Arial"/>
+          <w:color w:val="000000"/>
+          <w:sz w:val="32"/>
+          <w:szCs w:val="32"/>
           <w:shd w:val="clear" w:color="auto" w:fill="FFFFFF"/>
         </w:rPr>
       </w:pPr>
       <w:r>
         <w:rPr>
-          <w:rFonts w:ascii="Arial" w:hAnsi="Arial" w:cs="Arial"/>
+          <w:rFonts w:asciiTheme="majorHAnsi" w:hAnsiTheme="majorHAnsi" w:cs="Arial"/>
           <w:b/>
           <w:color w:val="000000"/>
-          <w:sz w:val="28"/>
-          <w:szCs w:val="28"/>
+          <w:sz w:val="32"/>
+          <w:szCs w:val="32"/>
           <w:shd w:val="clear" w:color="auto" w:fill="FFFFFF"/>
         </w:rPr>
         <w:lastRenderedPageBreak/>
@@ -453,55 +389,55 @@
       </w:r>
       <w:r>
         <w:rPr>
-          <w:rFonts w:ascii="Arial" w:hAnsi="Arial" w:cs="Arial"/>
+          <w:rFonts w:asciiTheme="majorHAnsi" w:hAnsiTheme="majorHAnsi" w:cs="Arial"/>
           <w:b/>
           <w:color w:val="000000"/>
-          <w:sz w:val="28"/>
-          <w:szCs w:val="28"/>
+          <w:sz w:val="32"/>
+          <w:szCs w:val="32"/>
           <w:shd w:val="clear" w:color="auto" w:fill="FFFFFF"/>
         </w:rPr>
         <w:t>: Pig Game</w:t>
       </w:r>
       <w:r>
         <w:rPr>
-          <w:rFonts w:ascii="Arial" w:hAnsi="Arial" w:cs="Arial"/>
+          <w:rFonts w:asciiTheme="majorHAnsi" w:hAnsiTheme="majorHAnsi" w:cs="Arial"/>
           <w:b/>
           <w:color w:val="000000"/>
-          <w:sz w:val="28"/>
-          <w:szCs w:val="28"/>
+          <w:sz w:val="32"/>
+          <w:szCs w:val="32"/>
           <w:shd w:val="clear" w:color="auto" w:fill="FFFFFF"/>
         </w:rPr>
         <w:t>,</w:t>
       </w:r>
       <w:r>
         <w:rPr>
-          <w:rFonts w:ascii="Arial" w:hAnsi="Arial" w:cs="Arial"/>
+          <w:rFonts w:asciiTheme="majorHAnsi" w:hAnsiTheme="majorHAnsi" w:cs="Arial"/>
           <w:b/>
           <w:color w:val="000000"/>
-          <w:sz w:val="28"/>
-          <w:szCs w:val="28"/>
+          <w:sz w:val="32"/>
+          <w:szCs w:val="32"/>
           <w:shd w:val="clear" w:color="auto" w:fill="FFFFFF"/>
         </w:rPr>
         <w:t xml:space="preserve"> v</w:t>
       </w:r>
       <w:r>
         <w:rPr>
-          <w:rFonts w:ascii="Arial" w:hAnsi="Arial" w:cs="Arial"/>
+          <w:rFonts w:asciiTheme="majorHAnsi" w:hAnsiTheme="majorHAnsi" w:cs="Arial"/>
           <w:b/>
           <w:color w:val="000000"/>
-          <w:sz w:val="28"/>
-          <w:szCs w:val="28"/>
+          <w:sz w:val="32"/>
+          <w:szCs w:val="32"/>
           <w:shd w:val="clear" w:color="auto" w:fill="FFFFFF"/>
         </w:rPr>
         <w:t xml:space="preserve">ersion </w:t>
       </w:r>
       <w:r>
         <w:rPr>
-          <w:rFonts w:ascii="Arial" w:hAnsi="Arial" w:cs="Arial"/>
+          <w:rFonts w:asciiTheme="majorHAnsi" w:hAnsiTheme="majorHAnsi" w:cs="Arial"/>
           <w:b/>
           <w:color w:val="000000"/>
-          <w:sz w:val="28"/>
-          <w:szCs w:val="28"/>
+          <w:sz w:val="32"/>
+          <w:szCs w:val="32"/>
           <w:shd w:val="clear" w:color="auto" w:fill="FFFFFF"/>
         </w:rPr>
         <w:t>3</w:t>
@@ -512,19 +448,15 @@
         <w:shd w:val="clear" w:color="auto" w:fill="FFFFFF"/>
         <w:spacing w:after="240" w:line="218" w:lineRule="atLeast"/>
         <w:rPr>
-          <w:rFonts w:ascii="Arial" w:hAnsi="Arial" w:cs="Arial"/>
-          <w:color w:val="000000"/>
-          <w:sz w:val="24"/>
-          <w:szCs w:val="24"/>
+          <w:rFonts w:asciiTheme="minorHAnsi" w:hAnsiTheme="minorHAnsi" w:cs="Arial"/>
+          <w:color w:val="000000"/>
           <w:shd w:val="clear" w:color="auto" w:fill="FFFFFF"/>
         </w:rPr>
       </w:pPr>
       <w:r>
         <w:rPr>
-          <w:rFonts w:ascii="Arial" w:hAnsi="Arial" w:cs="Arial"/>
-          <w:color w:val="000000"/>
-          <w:sz w:val="24"/>
-          <w:szCs w:val="24"/>
+          <w:rFonts w:asciiTheme="minorHAnsi" w:hAnsiTheme="minorHAnsi" w:cs="Arial"/>
+          <w:color w:val="000000"/>
           <w:shd w:val="clear" w:color="auto" w:fill="FFFFFF"/>
         </w:rPr>
         <w:t>In this lab you will modify your app to use fragments. You will have four fragments:</w:t>
@@ -540,79 +472,63 @@
         <w:shd w:val="clear" w:color="auto" w:fill="FFFFFF"/>
         <w:spacing w:after="240" w:line="218" w:lineRule="atLeast"/>
         <w:rPr>
-          <w:rFonts w:ascii="Arial" w:hAnsi="Arial" w:cs="Arial"/>
-          <w:color w:val="000000"/>
-          <w:sz w:val="24"/>
-          <w:szCs w:val="24"/>
+          <w:rFonts w:asciiTheme="minorHAnsi" w:hAnsiTheme="minorHAnsi" w:cs="Arial"/>
+          <w:color w:val="000000"/>
           <w:shd w:val="clear" w:color="auto" w:fill="FFFFFF"/>
         </w:rPr>
       </w:pPr>
       <w:r>
         <w:rPr>
-          <w:rFonts w:ascii="Arial" w:hAnsi="Arial" w:cs="Arial"/>
-          <w:color w:val="000000"/>
-          <w:sz w:val="24"/>
-          <w:szCs w:val="24"/>
+          <w:rFonts w:asciiTheme="minorHAnsi" w:hAnsiTheme="minorHAnsi" w:cs="Arial"/>
+          <w:color w:val="000000"/>
           <w:shd w:val="clear" w:color="auto" w:fill="FFFFFF"/>
         </w:rPr>
         <w:t>An opening screen that displays instructions and asks the players for their names</w:t>
       </w:r>
       <w:r>
         <w:rPr>
-          <w:rFonts w:ascii="Arial" w:hAnsi="Arial" w:cs="Arial"/>
-          <w:color w:val="000000"/>
-          <w:sz w:val="24"/>
-          <w:szCs w:val="24"/>
+          <w:rFonts w:asciiTheme="minorHAnsi" w:hAnsiTheme="minorHAnsi" w:cs="Arial"/>
+          <w:color w:val="000000"/>
           <w:shd w:val="clear" w:color="auto" w:fill="FFFFFF"/>
         </w:rPr>
         <w:t xml:space="preserve">. </w:t>
       </w:r>
       <w:r>
         <w:rPr>
-          <w:rFonts w:ascii="Arial" w:hAnsi="Arial" w:cs="Arial"/>
-          <w:color w:val="000000"/>
-          <w:sz w:val="24"/>
-          <w:szCs w:val="24"/>
+          <w:rFonts w:asciiTheme="minorHAnsi" w:hAnsiTheme="minorHAnsi" w:cs="Arial"/>
+          <w:color w:val="000000"/>
           <w:shd w:val="clear" w:color="auto" w:fill="FFFFFF"/>
         </w:rPr>
         <w:t>It will have a “</w:t>
       </w:r>
       <w:r>
         <w:rPr>
-          <w:rFonts w:ascii="Arial" w:hAnsi="Arial" w:cs="Arial"/>
-          <w:color w:val="000000"/>
-          <w:sz w:val="24"/>
-          <w:szCs w:val="24"/>
+          <w:rFonts w:asciiTheme="minorHAnsi" w:hAnsiTheme="minorHAnsi" w:cs="Arial"/>
+          <w:color w:val="000000"/>
           <w:shd w:val="clear" w:color="auto" w:fill="FFFFFF"/>
         </w:rPr>
         <w:t>New</w:t>
       </w:r>
       <w:r>
         <w:rPr>
-          <w:rFonts w:ascii="Arial" w:hAnsi="Arial" w:cs="Arial"/>
-          <w:color w:val="000000"/>
-          <w:sz w:val="24"/>
-          <w:szCs w:val="24"/>
+          <w:rFonts w:asciiTheme="minorHAnsi" w:hAnsiTheme="minorHAnsi" w:cs="Arial"/>
+          <w:color w:val="000000"/>
           <w:shd w:val="clear" w:color="auto" w:fill="FFFFFF"/>
         </w:rPr>
         <w:t xml:space="preserve"> Game” button that launches </w:t>
       </w:r>
       <w:r>
         <w:rPr>
-          <w:rFonts w:ascii="Arial" w:hAnsi="Arial" w:cs="Arial"/>
-          <w:color w:val="000000"/>
-          <w:sz w:val="24"/>
-          <w:szCs w:val="24"/>
+          <w:rFonts w:asciiTheme="minorHAnsi" w:hAnsiTheme="minorHAnsi" w:cs="Arial"/>
+          <w:color w:val="000000"/>
           <w:shd w:val="clear" w:color="auto" w:fill="FFFFFF"/>
         </w:rPr>
         <w:t>fragment 2</w:t>
       </w:r>
       <w:r>
         <w:rPr>
-          <w:rFonts w:ascii="Arial" w:hAnsi="Arial" w:cs="Arial"/>
-          <w:color w:val="000000"/>
-          <w:sz w:val="24"/>
-          <w:szCs w:val="24"/>
+          <w:rFonts w:asciiTheme="minorHAnsi" w:hAnsiTheme="minorHAnsi" w:cs="Arial"/>
+          <w:color w:val="000000"/>
           <w:shd w:val="clear" w:color="auto" w:fill="FFFFFF"/>
         </w:rPr>
         <w:t>.</w:t>
@@ -628,144 +544,390 @@
         <w:shd w:val="clear" w:color="auto" w:fill="FFFFFF"/>
         <w:spacing w:after="240" w:line="218" w:lineRule="atLeast"/>
         <w:rPr>
+          <w:rFonts w:asciiTheme="minorHAnsi" w:hAnsiTheme="minorHAnsi" w:cs="Arial"/>
+          <w:color w:val="000000"/>
+          <w:shd w:val="clear" w:color="auto" w:fill="FFFFFF"/>
+        </w:rPr>
+      </w:pPr>
+      <w:r>
+        <w:rPr>
+          <w:rFonts w:asciiTheme="minorHAnsi" w:hAnsiTheme="minorHAnsi" w:cs="Arial"/>
+          <w:color w:val="000000"/>
+          <w:shd w:val="clear" w:color="auto" w:fill="FFFFFF"/>
+        </w:rPr>
+        <w:t xml:space="preserve">The UI for game-play (similar to the main activity in the previous lab). The </w:t>
+      </w:r>
+      <w:r>
+        <w:rPr>
+          <w:rFonts w:asciiTheme="minorHAnsi" w:hAnsiTheme="minorHAnsi" w:cs="Arial"/>
+          <w:color w:val="000000"/>
+          <w:shd w:val="clear" w:color="auto" w:fill="FFFFFF"/>
+        </w:rPr>
+        <w:t>up button on will take</w:t>
+      </w:r>
+      <w:r>
+        <w:rPr>
+          <w:rFonts w:asciiTheme="minorHAnsi" w:hAnsiTheme="minorHAnsi" w:cs="Arial"/>
+          <w:color w:val="000000"/>
+          <w:shd w:val="clear" w:color="auto" w:fill="FFFFFF"/>
+        </w:rPr>
+        <w:t xml:space="preserve"> the user back to </w:t>
+      </w:r>
+      <w:r>
+        <w:rPr>
+          <w:rFonts w:asciiTheme="minorHAnsi" w:hAnsiTheme="minorHAnsi" w:cs="Arial"/>
+          <w:color w:val="000000"/>
+          <w:shd w:val="clear" w:color="auto" w:fill="FFFFFF"/>
+        </w:rPr>
+        <w:t xml:space="preserve">the </w:t>
+      </w:r>
+      <w:r>
+        <w:rPr>
+          <w:rFonts w:asciiTheme="minorHAnsi" w:hAnsiTheme="minorHAnsi" w:cs="Arial"/>
+          <w:color w:val="000000"/>
+          <w:shd w:val="clear" w:color="auto" w:fill="FFFFFF"/>
+        </w:rPr>
+        <w:t>opening screen.</w:t>
+      </w:r>
+    </w:p>
+    <w:tbl>
+      <w:tblPr>
+        <w:tblStyle w:val="TableGrid"/>
+        <w:tblW w:w="0" w:type="auto"/>
+        <w:tblInd w:w="720" w:type="dxa"/>
+        <w:tblBorders>
+          <w:top w:val="none" w:sz="0" w:space="0" w:color="auto"/>
+          <w:left w:val="none" w:sz="0" w:space="0" w:color="auto"/>
+          <w:bottom w:val="none" w:sz="0" w:space="0" w:color="auto"/>
+          <w:right w:val="none" w:sz="0" w:space="0" w:color="auto"/>
+          <w:insideH w:val="none" w:sz="0" w:space="0" w:color="auto"/>
+          <w:insideV w:val="none" w:sz="0" w:space="0" w:color="auto"/>
+        </w:tblBorders>
+        <w:tblLook w:val="04A0" w:firstRow="1" w:lastRow="0" w:firstColumn="1" w:lastColumn="0" w:noHBand="0" w:noVBand="1"/>
+      </w:tblPr>
+      <w:tblGrid>
+        <w:gridCol w:w="6096"/>
+        <w:gridCol w:w="2544"/>
+      </w:tblGrid>
+      <w:tr>
+        <w:tc>
+          <w:tcPr>
+            <w:tcW w:w="4675" w:type="dxa"/>
+          </w:tcPr>
+          <w:p>
+            <w:pPr>
+              <w:spacing w:after="240" w:line="218" w:lineRule="atLeast"/>
+              <w:rPr>
+                <w:rFonts w:ascii="Arial" w:hAnsi="Arial" w:cs="Arial"/>
+                <w:color w:val="000000"/>
+                <w:shd w:val="clear" w:color="auto" w:fill="FFFFFF"/>
+              </w:rPr>
+            </w:pPr>
+            <w:r>
+              <w:rPr>
+                <w:noProof/>
+                <w:shd w:val="clear" w:color="auto" w:fill="FFFFFF"/>
+              </w:rPr>
+              <w:drawing>
+                <wp:anchor distT="0" distB="0" distL="114300" distR="114300" simplePos="0" relativeHeight="251662336" behindDoc="0" locked="0" layoutInCell="1" allowOverlap="1" wp14:anchorId="49296848" wp14:editId="089D877A">
+                  <wp:simplePos x="0" y="0"/>
+                  <wp:positionH relativeFrom="column">
+                    <wp:posOffset>-9525</wp:posOffset>
+                  </wp:positionH>
+                  <wp:positionV relativeFrom="paragraph">
+                    <wp:posOffset>168910</wp:posOffset>
+                  </wp:positionV>
+                  <wp:extent cx="3730625" cy="3168650"/>
+                  <wp:effectExtent l="0" t="0" r="3175" b="6350"/>
+                  <wp:wrapSquare wrapText="bothSides"/>
+                  <wp:docPr id="3" name="Picture 3"/>
+                  <wp:cNvGraphicFramePr>
+                    <a:graphicFrameLocks xmlns:a="http://schemas.openxmlformats.org/drawingml/2006/main" noChangeAspect="1"/>
+                  </wp:cNvGraphicFramePr>
+                  <a:graphic xmlns:a="http://schemas.openxmlformats.org/drawingml/2006/main">
+                    <a:graphicData uri="http://schemas.openxmlformats.org/drawingml/2006/picture">
+                      <pic:pic xmlns:pic="http://schemas.openxmlformats.org/drawingml/2006/picture">
+                        <pic:nvPicPr>
+                          <pic:cNvPr id="3" name="FragmentPigUiLayout.png"/>
+                          <pic:cNvPicPr/>
+                        </pic:nvPicPr>
+                        <pic:blipFill>
+                          <a:blip r:embed="rId7">
+                            <a:extLst>
+                              <a:ext uri="{28A0092B-C50C-407E-A947-70E740481C1C}">
+                                <a14:useLocalDpi xmlns:a14="http://schemas.microsoft.com/office/drawing/2010/main" val="0"/>
+                              </a:ext>
+                            </a:extLst>
+                          </a:blip>
+                          <a:stretch>
+                            <a:fillRect/>
+                          </a:stretch>
+                        </pic:blipFill>
+                        <pic:spPr>
+                          <a:xfrm>
+                            <a:off x="0" y="0"/>
+                            <a:ext cx="3730625" cy="3168650"/>
+                          </a:xfrm>
+                          <a:prstGeom prst="rect">
+                            <a:avLst/>
+                          </a:prstGeom>
+                        </pic:spPr>
+                      </pic:pic>
+                    </a:graphicData>
+                  </a:graphic>
+                  <wp14:sizeRelH relativeFrom="page">
+                    <wp14:pctWidth>0</wp14:pctWidth>
+                  </wp14:sizeRelH>
+                  <wp14:sizeRelV relativeFrom="page">
+                    <wp14:pctHeight>0</wp14:pctHeight>
+                  </wp14:sizeRelV>
+                </wp:anchor>
+              </w:drawing>
+            </w:r>
+          </w:p>
+        </w:tc>
+        <w:tc>
+          <w:tcPr>
+            <w:tcW w:w="4675" w:type="dxa"/>
+            <w:vAlign w:val="center"/>
+          </w:tcPr>
+          <w:p>
+            <w:pPr>
+              <w:shd w:val="clear" w:color="auto" w:fill="FFFFFF"/>
+              <w:spacing w:after="240" w:line="218" w:lineRule="atLeast"/>
+              <w:rPr>
+                <w:rFonts w:asciiTheme="minorHAnsi" w:hAnsiTheme="minorHAnsi" w:cs="Arial"/>
+                <w:color w:val="000000"/>
+                <w:shd w:val="clear" w:color="auto" w:fill="FFFFFF"/>
+              </w:rPr>
+            </w:pPr>
+            <w:r>
+              <w:rPr>
+                <w:rFonts w:asciiTheme="minorHAnsi" w:hAnsiTheme="minorHAnsi" w:cs="Arial"/>
+                <w:color w:val="000000"/>
+                <w:shd w:val="clear" w:color="auto" w:fill="FFFFFF"/>
+              </w:rPr>
+              <w:t>The up button will only be needed when fragment 2 is displayed by itself in a separate activity.</w:t>
+            </w:r>
+          </w:p>
+          <w:p>
+            <w:pPr>
+              <w:spacing w:after="240" w:line="218" w:lineRule="atLeast"/>
+              <w:rPr>
+                <w:rFonts w:ascii="Arial" w:hAnsi="Arial" w:cs="Arial"/>
+                <w:color w:val="000000"/>
+                <w:shd w:val="clear" w:color="auto" w:fill="FFFFFF"/>
+              </w:rPr>
+            </w:pPr>
+            <w:r>
+              <w:rPr>
+                <w:rFonts w:asciiTheme="minorHAnsi" w:hAnsiTheme="minorHAnsi" w:cs="Arial"/>
+                <w:color w:val="000000"/>
+                <w:shd w:val="clear" w:color="auto" w:fill="FFFFFF"/>
+              </w:rPr>
+              <w:t>In fragment 2, the player’s name for the current turn will need to be displayed. Fragment 2 will hold the game object.</w:t>
+            </w:r>
+          </w:p>
+        </w:tc>
+      </w:tr>
+      <w:tr>
+        <w:tc>
+          <w:tcPr>
+            <w:tcW w:w="4675" w:type="dxa"/>
+          </w:tcPr>
+          <w:p>
+            <w:pPr>
+              <w:spacing w:after="240" w:line="218" w:lineRule="atLeast"/>
+              <w:rPr>
+                <w:rFonts w:ascii="Arial" w:hAnsi="Arial" w:cs="Arial"/>
+                <w:color w:val="000000"/>
+                <w:shd w:val="clear" w:color="auto" w:fill="FFFFFF"/>
+              </w:rPr>
+            </w:pPr>
+            <w:r>
+              <w:rPr>
+                <w:rFonts w:ascii="Arial" w:hAnsi="Arial" w:cs="Arial"/>
+                <w:noProof/>
+                <w:color w:val="000000"/>
+                <w:shd w:val="clear" w:color="auto" w:fill="FFFFFF"/>
+              </w:rPr>
+              <w:drawing>
+                <wp:anchor distT="0" distB="0" distL="114300" distR="114300" simplePos="0" relativeHeight="251664384" behindDoc="0" locked="0" layoutInCell="1" allowOverlap="1" wp14:anchorId="62BF5AE1" wp14:editId="620E51E3">
+                  <wp:simplePos x="0" y="0"/>
+                  <wp:positionH relativeFrom="column">
+                    <wp:posOffset>-6350</wp:posOffset>
+                  </wp:positionH>
+                  <wp:positionV relativeFrom="paragraph">
+                    <wp:posOffset>224790</wp:posOffset>
+                  </wp:positionV>
+                  <wp:extent cx="2908935" cy="2461895"/>
+                  <wp:effectExtent l="0" t="0" r="12065" b="1905"/>
+                  <wp:wrapSquare wrapText="bothSides"/>
+                  <wp:docPr id="1" name="Picture 1"/>
+                  <wp:cNvGraphicFramePr>
+                    <a:graphicFrameLocks xmlns:a="http://schemas.openxmlformats.org/drawingml/2006/main" noChangeAspect="1"/>
+                  </wp:cNvGraphicFramePr>
+                  <a:graphic xmlns:a="http://schemas.openxmlformats.org/drawingml/2006/main">
+                    <a:graphicData uri="http://schemas.openxmlformats.org/drawingml/2006/picture">
+                      <pic:pic xmlns:pic="http://schemas.openxmlformats.org/drawingml/2006/picture">
+                        <pic:nvPicPr>
+                          <pic:cNvPr id="1" name="Fragments.png"/>
+                          <pic:cNvPicPr/>
+                        </pic:nvPicPr>
+                        <pic:blipFill>
+                          <a:blip r:embed="rId8">
+                            <a:extLst>
+                              <a:ext uri="{28A0092B-C50C-407E-A947-70E740481C1C}">
+                                <a14:useLocalDpi xmlns:a14="http://schemas.microsoft.com/office/drawing/2010/main" val="0"/>
+                              </a:ext>
+                            </a:extLst>
+                          </a:blip>
+                          <a:stretch>
+                            <a:fillRect/>
+                          </a:stretch>
+                        </pic:blipFill>
+                        <pic:spPr>
+                          <a:xfrm>
+                            <a:off x="0" y="0"/>
+                            <a:ext cx="2908935" cy="2461895"/>
+                          </a:xfrm>
+                          <a:prstGeom prst="rect">
+                            <a:avLst/>
+                          </a:prstGeom>
+                        </pic:spPr>
+                      </pic:pic>
+                    </a:graphicData>
+                  </a:graphic>
+                  <wp14:sizeRelH relativeFrom="page">
+                    <wp14:pctWidth>0</wp14:pctWidth>
+                  </wp14:sizeRelH>
+                  <wp14:sizeRelV relativeFrom="page">
+                    <wp14:pctHeight>0</wp14:pctHeight>
+                  </wp14:sizeRelV>
+                </wp:anchor>
+              </w:drawing>
+            </w:r>
+          </w:p>
+        </w:tc>
+        <w:tc>
+          <w:tcPr>
+            <w:tcW w:w="4675" w:type="dxa"/>
+            <w:vAlign w:val="center"/>
+          </w:tcPr>
+          <w:p>
+            <w:pPr>
+              <w:pStyle w:val="Default"/>
+              <w:rPr>
+                <w:rFonts w:asciiTheme="minorHAnsi" w:hAnsiTheme="minorHAnsi"/>
+                <w:sz w:val="22"/>
+                <w:szCs w:val="22"/>
+              </w:rPr>
+            </w:pPr>
+            <w:r>
+              <w:rPr>
+                <w:rFonts w:asciiTheme="minorHAnsi" w:hAnsiTheme="minorHAnsi"/>
+                <w:sz w:val="22"/>
+                <w:szCs w:val="22"/>
+              </w:rPr>
+              <w:t xml:space="preserve">On a small screen, in portrait orientation, only one of these two fragments will be displayed at a time, each in </w:t>
+            </w:r>
+            <w:r>
+              <w:rPr>
+                <w:rFonts w:asciiTheme="minorHAnsi" w:hAnsiTheme="minorHAnsi"/>
+                <w:sz w:val="22"/>
+                <w:szCs w:val="22"/>
+              </w:rPr>
+              <w:t>its</w:t>
+            </w:r>
+            <w:r>
+              <w:rPr>
+                <w:rFonts w:asciiTheme="minorHAnsi" w:hAnsiTheme="minorHAnsi"/>
+                <w:sz w:val="22"/>
+                <w:szCs w:val="22"/>
+              </w:rPr>
+              <w:t xml:space="preserve"> own activity.</w:t>
+            </w:r>
+          </w:p>
+          <w:p>
+            <w:pPr>
+              <w:pStyle w:val="Default"/>
+              <w:rPr>
+                <w:rFonts w:asciiTheme="minorHAnsi" w:hAnsiTheme="minorHAnsi"/>
+                <w:sz w:val="22"/>
+                <w:szCs w:val="22"/>
+              </w:rPr>
+            </w:pPr>
+          </w:p>
+          <w:p>
+            <w:pPr>
+              <w:pStyle w:val="Default"/>
+              <w:rPr>
+                <w:rFonts w:asciiTheme="minorHAnsi" w:hAnsiTheme="minorHAnsi"/>
+                <w:sz w:val="22"/>
+                <w:szCs w:val="22"/>
+              </w:rPr>
+            </w:pPr>
+            <w:r>
+              <w:rPr>
+                <w:rFonts w:asciiTheme="minorHAnsi" w:hAnsiTheme="minorHAnsi"/>
+                <w:sz w:val="22"/>
+                <w:szCs w:val="22"/>
+              </w:rPr>
+              <w:t xml:space="preserve">On a large screen, </w:t>
+            </w:r>
+            <w:r>
+              <w:rPr>
+                <w:rFonts w:asciiTheme="minorHAnsi" w:hAnsiTheme="minorHAnsi"/>
+                <w:sz w:val="22"/>
+                <w:szCs w:val="22"/>
+              </w:rPr>
+              <w:t>in portrait orientation the fragments will be displayed one above the other.</w:t>
+            </w:r>
+          </w:p>
+          <w:p>
+            <w:pPr>
+              <w:pStyle w:val="Default"/>
+              <w:rPr>
+                <w:rFonts w:asciiTheme="minorHAnsi" w:hAnsiTheme="minorHAnsi"/>
+                <w:sz w:val="22"/>
+                <w:szCs w:val="22"/>
+              </w:rPr>
+            </w:pPr>
+          </w:p>
+          <w:p>
+            <w:pPr>
+              <w:spacing w:after="240" w:line="218" w:lineRule="atLeast"/>
+              <w:rPr>
+                <w:rFonts w:asciiTheme="minorHAnsi" w:hAnsiTheme="minorHAnsi" w:cs="Arial"/>
+                <w:color w:val="000000"/>
+                <w:shd w:val="clear" w:color="auto" w:fill="FFFFFF"/>
+              </w:rPr>
+            </w:pPr>
+            <w:r>
+              <w:rPr>
+                <w:rFonts w:asciiTheme="minorHAnsi" w:hAnsiTheme="minorHAnsi"/>
+              </w:rPr>
+              <w:t>In landscape orientation, the fragments will be displayed side-by-side.</w:t>
+            </w:r>
+          </w:p>
+        </w:tc>
+      </w:tr>
+    </w:tbl>
+    <w:p>
+      <w:pPr>
+        <w:shd w:val="clear" w:color="auto" w:fill="FFFFFF"/>
+        <w:spacing w:after="240" w:line="218" w:lineRule="atLeast"/>
+        <w:ind w:left="360"/>
+        <w:rPr>
           <w:rFonts w:ascii="Arial" w:hAnsi="Arial" w:cs="Arial"/>
           <w:color w:val="000000"/>
-          <w:sz w:val="24"/>
-          <w:szCs w:val="24"/>
           <w:shd w:val="clear" w:color="auto" w:fill="FFFFFF"/>
         </w:rPr>
       </w:pPr>
-      <w:r>
-        <w:rPr>
-          <w:rFonts w:ascii="Arial" w:hAnsi="Arial" w:cs="Arial"/>
-          <w:color w:val="000000"/>
-          <w:sz w:val="24"/>
-          <w:szCs w:val="24"/>
-          <w:shd w:val="clear" w:color="auto" w:fill="FFFFFF"/>
-        </w:rPr>
-        <w:t xml:space="preserve">The UI for game-play (similar to the main activity in the previous lab). The </w:t>
-      </w:r>
-      <w:r>
-        <w:rPr>
-          <w:rFonts w:ascii="Arial" w:hAnsi="Arial" w:cs="Arial"/>
-          <w:color w:val="000000"/>
-          <w:sz w:val="24"/>
-          <w:szCs w:val="24"/>
-          <w:shd w:val="clear" w:color="auto" w:fill="FFFFFF"/>
-        </w:rPr>
-        <w:t>up button on will take</w:t>
-      </w:r>
-      <w:r>
-        <w:rPr>
-          <w:rFonts w:ascii="Arial" w:hAnsi="Arial" w:cs="Arial"/>
-          <w:color w:val="000000"/>
-          <w:sz w:val="24"/>
-          <w:szCs w:val="24"/>
-          <w:shd w:val="clear" w:color="auto" w:fill="FFFFFF"/>
-        </w:rPr>
-        <w:t xml:space="preserve"> the user back to </w:t>
-      </w:r>
-      <w:r>
-        <w:rPr>
-          <w:rFonts w:ascii="Arial" w:hAnsi="Arial" w:cs="Arial"/>
-          <w:color w:val="000000"/>
-          <w:sz w:val="24"/>
-          <w:szCs w:val="24"/>
-          <w:shd w:val="clear" w:color="auto" w:fill="FFFFFF"/>
-        </w:rPr>
-        <w:t xml:space="preserve">the </w:t>
-      </w:r>
-      <w:r>
-        <w:rPr>
-          <w:rFonts w:ascii="Arial" w:hAnsi="Arial" w:cs="Arial"/>
-          <w:color w:val="000000"/>
-          <w:sz w:val="24"/>
-          <w:szCs w:val="24"/>
-          <w:shd w:val="clear" w:color="auto" w:fill="FFFFFF"/>
-        </w:rPr>
-        <w:t>opening screen.</w:t>
-      </w:r>
     </w:p>
     <w:p>
       <w:pPr>
-        <w:pStyle w:val="ListParagraph"/>
-        <w:numPr>
-          <w:ilvl w:val="0"/>
-          <w:numId w:val="12"/>
-        </w:numPr>
-        <w:shd w:val="clear" w:color="auto" w:fill="FFFFFF"/>
-        <w:spacing w:after="240" w:line="218" w:lineRule="atLeast"/>
-        <w:rPr>
-          <w:rFonts w:ascii="Arial" w:hAnsi="Arial" w:cs="Arial"/>
-          <w:color w:val="000000"/>
-          <w:sz w:val="24"/>
-          <w:szCs w:val="24"/>
-          <w:shd w:val="clear" w:color="auto" w:fill="FFFFFF"/>
-        </w:rPr>
-      </w:pPr>
-      <w:r>
-        <w:rPr>
-          <w:rFonts w:ascii="Arial" w:hAnsi="Arial" w:cs="Arial"/>
-          <w:color w:val="000000"/>
-          <w:sz w:val="24"/>
-          <w:szCs w:val="24"/>
-          <w:shd w:val="clear" w:color="auto" w:fill="FFFFFF"/>
-        </w:rPr>
-        <w:t>An about dialog which is displayed by clicking the “About” item on the menu.</w:t>
-      </w:r>
-    </w:p>
-    <w:p>
-      <w:pPr>
-        <w:pStyle w:val="ListParagraph"/>
-        <w:numPr>
-          <w:ilvl w:val="0"/>
-          <w:numId w:val="12"/>
-        </w:numPr>
-        <w:shd w:val="clear" w:color="auto" w:fill="FFFFFF"/>
-        <w:spacing w:after="240" w:line="218" w:lineRule="atLeast"/>
-        <w:rPr>
-          <w:rFonts w:ascii="Arial" w:hAnsi="Arial" w:cs="Arial"/>
-          <w:color w:val="000000"/>
-          <w:sz w:val="24"/>
-          <w:szCs w:val="24"/>
-          <w:shd w:val="clear" w:color="auto" w:fill="FFFFFF"/>
-        </w:rPr>
-      </w:pPr>
-      <w:r>
-        <w:rPr>
-          <w:rFonts w:ascii="Arial" w:hAnsi="Arial" w:cs="Arial"/>
-          <w:color w:val="000000"/>
-          <w:sz w:val="24"/>
-          <w:szCs w:val="24"/>
-          <w:shd w:val="clear" w:color="auto" w:fill="FFFFFF"/>
-        </w:rPr>
-        <w:t>The settings</w:t>
-      </w:r>
-      <w:r>
-        <w:rPr>
-          <w:rFonts w:ascii="Arial" w:hAnsi="Arial" w:cs="Arial"/>
-          <w:color w:val="000000"/>
-          <w:sz w:val="24"/>
-          <w:szCs w:val="24"/>
-          <w:shd w:val="clear" w:color="auto" w:fill="FFFFFF"/>
-        </w:rPr>
-        <w:t xml:space="preserve"> screen which is displayed by clicking the “Settings” item on the menu</w:t>
-      </w:r>
-      <w:r>
-        <w:rPr>
-          <w:rFonts w:ascii="Arial" w:hAnsi="Arial" w:cs="Arial"/>
-          <w:color w:val="000000"/>
-          <w:sz w:val="24"/>
-          <w:szCs w:val="24"/>
-          <w:shd w:val="clear" w:color="auto" w:fill="FFFFFF"/>
-        </w:rPr>
-        <w:t>.</w:t>
-      </w:r>
-    </w:p>
-    <w:p>
-      <w:pPr>
-        <w:shd w:val="clear" w:color="auto" w:fill="FFFFFF"/>
-        <w:spacing w:after="240" w:line="218" w:lineRule="atLeast"/>
+        <w:spacing w:after="0" w:line="240" w:lineRule="auto"/>
         <w:rPr>
           <w:rFonts w:ascii="Arial" w:hAnsi="Arial" w:cs="Arial"/>
           <w:color w:val="000000"/>
@@ -777,78 +939,190 @@
       <w:r>
         <w:rPr>
           <w:rFonts w:ascii="Arial" w:hAnsi="Arial" w:cs="Arial"/>
-          <w:noProof/>
           <w:color w:val="000000"/>
           <w:sz w:val="19"/>
           <w:szCs w:val="19"/>
           <w:shd w:val="clear" w:color="auto" w:fill="FFFFFF"/>
         </w:rPr>
-        <w:drawing>
-          <wp:anchor distT="0" distB="0" distL="114300" distR="114300" simplePos="0" relativeHeight="251658240" behindDoc="0" locked="0" layoutInCell="1" allowOverlap="1" wp14:anchorId="27D1D155" wp14:editId="0B99F0C9">
-            <wp:simplePos x="0" y="0"/>
-            <wp:positionH relativeFrom="column">
-              <wp:posOffset>-67945</wp:posOffset>
-            </wp:positionH>
-            <wp:positionV relativeFrom="paragraph">
-              <wp:posOffset>41275</wp:posOffset>
-            </wp:positionV>
-            <wp:extent cx="4576445" cy="3887470"/>
-            <wp:effectExtent l="0" t="0" r="0" b="0"/>
-            <wp:wrapSquare wrapText="bothSides"/>
-            <wp:docPr id="3" name="Picture 3"/>
-            <wp:cNvGraphicFramePr>
-              <a:graphicFrameLocks xmlns:a="http://schemas.openxmlformats.org/drawingml/2006/main" noChangeAspect="1"/>
-            </wp:cNvGraphicFramePr>
-            <a:graphic xmlns:a="http://schemas.openxmlformats.org/drawingml/2006/main">
-              <a:graphicData uri="http://schemas.openxmlformats.org/drawingml/2006/picture">
-                <pic:pic xmlns:pic="http://schemas.openxmlformats.org/drawingml/2006/picture">
-                  <pic:nvPicPr>
-                    <pic:cNvPr id="3" name="FragmentPigUiLayout.png"/>
-                    <pic:cNvPicPr/>
-                  </pic:nvPicPr>
-                  <pic:blipFill>
-                    <a:blip r:embed="rId7">
-                      <a:extLst>
-                        <a:ext uri="{28A0092B-C50C-407E-A947-70E740481C1C}">
-                          <a14:useLocalDpi xmlns:a14="http://schemas.microsoft.com/office/drawing/2010/main" val="0"/>
-                        </a:ext>
-                      </a:extLst>
-                    </a:blip>
-                    <a:stretch>
-                      <a:fillRect/>
-                    </a:stretch>
-                  </pic:blipFill>
-                  <pic:spPr>
-                    <a:xfrm>
-                      <a:off x="0" y="0"/>
-                      <a:ext cx="4576445" cy="3887470"/>
-                    </a:xfrm>
-                    <a:prstGeom prst="rect">
-                      <a:avLst/>
-                    </a:prstGeom>
-                  </pic:spPr>
-                </pic:pic>
-              </a:graphicData>
-            </a:graphic>
-            <wp14:sizeRelH relativeFrom="page">
-              <wp14:pctWidth>0</wp14:pctWidth>
-            </wp14:sizeRelH>
-            <wp14:sizeRelV relativeFrom="page">
-              <wp14:pctHeight>0</wp14:pctHeight>
-            </wp14:sizeRelV>
-          </wp:anchor>
-        </w:drawing>
+        <w:br w:type="page"/>
+      </w:r>
+      <w:r>
+        <w:rPr>
+          <w:rFonts w:asciiTheme="majorHAnsi" w:hAnsiTheme="majorHAnsi" w:cs="Arial"/>
+          <w:b/>
+          <w:color w:val="000000"/>
+          <w:sz w:val="32"/>
+          <w:szCs w:val="32"/>
+          <w:shd w:val="clear" w:color="auto" w:fill="FFFFFF"/>
+        </w:rPr>
+        <w:lastRenderedPageBreak/>
+        <w:t>Extra Credit:</w:t>
       </w:r>
     </w:p>
     <w:p>
       <w:pPr>
+        <w:pStyle w:val="Default"/>
+      </w:pPr>
+    </w:p>
+    <w:p>
+      <w:pPr>
+        <w:pStyle w:val="Default"/>
+        <w:spacing w:after="25"/>
+        <w:rPr>
+          <w:rFonts w:asciiTheme="minorHAnsi" w:hAnsiTheme="minorHAnsi"/>
+          <w:sz w:val="22"/>
+          <w:szCs w:val="22"/>
+        </w:rPr>
+      </w:pPr>
+      <w:r>
+        <w:rPr>
+          <w:rFonts w:asciiTheme="minorHAnsi" w:hAnsiTheme="minorHAnsi"/>
+          <w:sz w:val="22"/>
+          <w:szCs w:val="22"/>
+        </w:rPr>
+        <w:t>Include the following items, which you already had in previous versions of the Pig game:</w:t>
+      </w:r>
+    </w:p>
+    <w:p>
+      <w:pPr>
+        <w:pStyle w:val="Default"/>
+        <w:numPr>
+          <w:ilvl w:val="0"/>
+          <w:numId w:val="13"/>
+        </w:numPr>
+        <w:spacing w:after="25"/>
+        <w:rPr>
+          <w:rFonts w:asciiTheme="minorHAnsi" w:hAnsiTheme="minorHAnsi"/>
+          <w:sz w:val="22"/>
+          <w:szCs w:val="22"/>
+        </w:rPr>
+      </w:pPr>
+      <w:r>
+        <w:rPr>
+          <w:rFonts w:asciiTheme="minorHAnsi" w:hAnsiTheme="minorHAnsi"/>
+          <w:sz w:val="22"/>
+          <w:szCs w:val="22"/>
+        </w:rPr>
+        <w:t>A menu</w:t>
+      </w:r>
+    </w:p>
+    <w:p>
+      <w:pPr>
+        <w:pStyle w:val="Default"/>
+        <w:numPr>
+          <w:ilvl w:val="0"/>
+          <w:numId w:val="13"/>
+        </w:numPr>
+        <w:spacing w:after="25"/>
+        <w:rPr>
+          <w:rFonts w:asciiTheme="minorHAnsi" w:hAnsiTheme="minorHAnsi"/>
+          <w:sz w:val="22"/>
+          <w:szCs w:val="22"/>
+        </w:rPr>
+      </w:pPr>
+      <w:r>
+        <w:rPr>
+          <w:rFonts w:asciiTheme="minorHAnsi" w:hAnsiTheme="minorHAnsi"/>
+          <w:sz w:val="22"/>
+          <w:szCs w:val="22"/>
+        </w:rPr>
+        <w:t xml:space="preserve">An about dialog which is displayed by clicking the “About” item on the menu. </w:t>
+      </w:r>
+    </w:p>
+    <w:p>
+      <w:pPr>
+        <w:pStyle w:val="Default"/>
+        <w:numPr>
+          <w:ilvl w:val="0"/>
+          <w:numId w:val="13"/>
+        </w:numPr>
+        <w:spacing w:after="25"/>
+        <w:rPr>
+          <w:rFonts w:asciiTheme="minorHAnsi" w:hAnsiTheme="minorHAnsi"/>
+          <w:sz w:val="22"/>
+          <w:szCs w:val="22"/>
+        </w:rPr>
+      </w:pPr>
+      <w:r>
+        <w:rPr>
+          <w:rFonts w:asciiTheme="minorHAnsi" w:hAnsiTheme="minorHAnsi"/>
+          <w:sz w:val="22"/>
+          <w:szCs w:val="22"/>
+        </w:rPr>
+        <w:t>A</w:t>
+      </w:r>
+      <w:r>
+        <w:rPr>
+          <w:rFonts w:asciiTheme="minorHAnsi" w:hAnsiTheme="minorHAnsi"/>
+          <w:sz w:val="22"/>
+          <w:szCs w:val="22"/>
+        </w:rPr>
+        <w:t xml:space="preserve"> settings screen which is displayed by clicking the “Settings” item on the menu. </w:t>
+      </w:r>
+    </w:p>
+    <w:p>
+      <w:pPr>
+        <w:pStyle w:val="Default"/>
+        <w:numPr>
+          <w:ilvl w:val="0"/>
+          <w:numId w:val="13"/>
+        </w:numPr>
+        <w:spacing w:after="25"/>
+        <w:rPr>
+          <w:rFonts w:asciiTheme="minorHAnsi" w:hAnsiTheme="minorHAnsi"/>
+          <w:sz w:val="22"/>
+          <w:szCs w:val="22"/>
+        </w:rPr>
+      </w:pPr>
+      <w:r>
+        <w:rPr>
+          <w:rFonts w:asciiTheme="minorHAnsi" w:hAnsiTheme="minorHAnsi"/>
+          <w:sz w:val="22"/>
+          <w:szCs w:val="22"/>
+        </w:rPr>
+        <w:t>Save activity state during rotation or when starting another app and then returning to the game.</w:t>
+      </w:r>
+      <w:bookmarkStart w:id="0" w:name="_GoBack"/>
+      <w:bookmarkEnd w:id="0"/>
+    </w:p>
+    <w:p>
+      <w:pPr>
+        <w:pStyle w:val="Default"/>
+        <w:spacing w:after="25"/>
+        <w:rPr>
+          <w:rFonts w:asciiTheme="minorHAnsi" w:hAnsiTheme="minorHAnsi"/>
+          <w:sz w:val="22"/>
+          <w:szCs w:val="22"/>
+        </w:rPr>
+      </w:pPr>
+    </w:p>
+    <w:p>
+      <w:pPr>
+        <w:pStyle w:val="Default"/>
+        <w:spacing w:after="25"/>
+        <w:rPr>
+          <w:rFonts w:asciiTheme="minorHAnsi" w:hAnsiTheme="minorHAnsi"/>
+          <w:sz w:val="22"/>
+          <w:szCs w:val="22"/>
+        </w:rPr>
+      </w:pPr>
+      <w:r>
+        <w:rPr>
+          <w:rFonts w:asciiTheme="minorHAnsi" w:hAnsiTheme="minorHAnsi"/>
+          <w:sz w:val="22"/>
+          <w:szCs w:val="22"/>
+          <w:shd w:val="clear" w:color="auto" w:fill="FFFFFF"/>
+        </w:rPr>
+        <w:t>The Settings and Menu fragments will always be displayed by themselves. You can put a menu on both fragments 1 and 2, or on just fragment 1.</w:t>
+      </w:r>
+    </w:p>
+    <w:p>
+      <w:pPr>
         <w:shd w:val="clear" w:color="auto" w:fill="FFFFFF"/>
         <w:spacing w:after="240" w:line="218" w:lineRule="atLeast"/>
         <w:rPr>
-          <w:rFonts w:ascii="Arial" w:hAnsi="Arial" w:cs="Arial"/>
-          <w:color w:val="000000"/>
-          <w:sz w:val="19"/>
-          <w:szCs w:val="19"/>
+          <w:rFonts w:asciiTheme="minorHAnsi" w:hAnsiTheme="minorHAnsi" w:cs="Arial"/>
+          <w:color w:val="000000"/>
           <w:shd w:val="clear" w:color="auto" w:fill="FFFFFF"/>
         </w:rPr>
       </w:pPr>
@@ -858,98 +1132,16 @@
         <w:shd w:val="clear" w:color="auto" w:fill="FFFFFF"/>
         <w:spacing w:after="240" w:line="218" w:lineRule="atLeast"/>
         <w:rPr>
-          <w:rFonts w:ascii="Arial" w:hAnsi="Arial" w:cs="Arial"/>
-          <w:color w:val="000000"/>
-          <w:shd w:val="clear" w:color="auto" w:fill="FFFFFF"/>
-        </w:rPr>
-      </w:pPr>
-      <w:r>
-        <w:rPr>
-          <w:rFonts w:ascii="Arial" w:hAnsi="Arial" w:cs="Arial"/>
-          <w:color w:val="000000"/>
-          <w:shd w:val="clear" w:color="auto" w:fill="FFFFFF"/>
-        </w:rPr>
-        <w:t>On</w:t>
-      </w:r>
-      <w:r>
-        <w:rPr>
-          <w:rFonts w:ascii="Arial" w:hAnsi="Arial" w:cs="Arial"/>
-          <w:color w:val="000000"/>
-          <w:shd w:val="clear" w:color="auto" w:fill="FFFFFF"/>
-        </w:rPr>
-        <w:t xml:space="preserve"> a small screen</w:t>
-      </w:r>
-      <w:r>
-        <w:rPr>
-          <w:rFonts w:ascii="Arial" w:hAnsi="Arial" w:cs="Arial"/>
-          <w:color w:val="000000"/>
-          <w:shd w:val="clear" w:color="auto" w:fill="FFFFFF"/>
-        </w:rPr>
-        <w:t>, or in portrait orientation</w:t>
-      </w:r>
-      <w:r>
-        <w:rPr>
-          <w:rFonts w:ascii="Arial" w:hAnsi="Arial" w:cs="Arial"/>
-          <w:color w:val="000000"/>
-          <w:shd w:val="clear" w:color="auto" w:fill="FFFFFF"/>
-        </w:rPr>
-        <w:t>,</w:t>
-      </w:r>
-      <w:r>
-        <w:rPr>
-          <w:rFonts w:ascii="Arial" w:hAnsi="Arial" w:cs="Arial"/>
-          <w:color w:val="000000"/>
-          <w:shd w:val="clear" w:color="auto" w:fill="FFFFFF"/>
-        </w:rPr>
-        <w:t xml:space="preserve"> only one</w:t>
-      </w:r>
-      <w:r>
-        <w:rPr>
-          <w:rFonts w:ascii="Arial" w:hAnsi="Arial" w:cs="Arial"/>
-          <w:color w:val="000000"/>
-          <w:shd w:val="clear" w:color="auto" w:fill="FFFFFF"/>
-        </w:rPr>
-        <w:t xml:space="preserve"> of the</w:t>
-      </w:r>
-      <w:r>
-        <w:rPr>
-          <w:rFonts w:ascii="Arial" w:hAnsi="Arial" w:cs="Arial"/>
-          <w:color w:val="000000"/>
-          <w:shd w:val="clear" w:color="auto" w:fill="FFFFFF"/>
-        </w:rPr>
-        <w:t>se</w:t>
-      </w:r>
-      <w:r>
-        <w:rPr>
-          <w:rFonts w:ascii="Arial" w:hAnsi="Arial" w:cs="Arial"/>
-          <w:color w:val="000000"/>
-          <w:shd w:val="clear" w:color="auto" w:fill="FFFFFF"/>
-        </w:rPr>
-        <w:t xml:space="preserve"> two</w:t>
-      </w:r>
-      <w:r>
-        <w:rPr>
-          <w:rFonts w:ascii="Arial" w:hAnsi="Arial" w:cs="Arial"/>
-          <w:color w:val="000000"/>
-          <w:shd w:val="clear" w:color="auto" w:fill="FFFFFF"/>
-        </w:rPr>
-        <w:t xml:space="preserve"> fragment</w:t>
-      </w:r>
-      <w:r>
-        <w:rPr>
-          <w:rFonts w:ascii="Arial" w:hAnsi="Arial" w:cs="Arial"/>
-          <w:color w:val="000000"/>
-          <w:shd w:val="clear" w:color="auto" w:fill="FFFFFF"/>
-        </w:rPr>
-        <w:t xml:space="preserve">s </w:t>
-      </w:r>
-      <w:r>
-        <w:rPr>
-          <w:rFonts w:ascii="Arial" w:hAnsi="Arial" w:cs="Arial"/>
-          <w:color w:val="000000"/>
-          <w:shd w:val="clear" w:color="auto" w:fill="FFFFFF"/>
-        </w:rPr>
-        <w:t>will be displayed at a time, each in it’s own activity.</w:t>
+          <w:rFonts w:asciiTheme="minorHAnsi" w:eastAsia="Times New Roman" w:hAnsiTheme="minorHAnsi" w:cs="Arial"/>
+          <w:color w:val="000000"/>
+        </w:rPr>
+      </w:pPr>
+      <w:r>
+        <w:rPr>
+          <w:rFonts w:asciiTheme="minorHAnsi" w:eastAsia="Times New Roman" w:hAnsiTheme="minorHAnsi" w:cs="Arial"/>
+          <w:color w:val="000000"/>
+        </w:rPr>
+        <w:t>Zip the project and upload it to Canvas.</w:t>
       </w:r>
     </w:p>
     <w:p>
@@ -957,206 +1149,14 @@
         <w:shd w:val="clear" w:color="auto" w:fill="FFFFFF"/>
         <w:spacing w:after="240" w:line="218" w:lineRule="atLeast"/>
         <w:rPr>
-          <w:rFonts w:ascii="Arial" w:hAnsi="Arial" w:cs="Arial"/>
-          <w:color w:val="000000"/>
-          <w:shd w:val="clear" w:color="auto" w:fill="FFFFFF"/>
-        </w:rPr>
-      </w:pPr>
-      <w:r>
-        <w:rPr>
-          <w:rFonts w:ascii="Arial" w:hAnsi="Arial" w:cs="Arial"/>
-          <w:color w:val="000000"/>
-          <w:shd w:val="clear" w:color="auto" w:fill="FFFFFF"/>
-        </w:rPr>
-        <w:t xml:space="preserve">On a large screen, </w:t>
-      </w:r>
-      <w:r>
-        <w:rPr>
-          <w:rFonts w:ascii="Arial" w:hAnsi="Arial" w:cs="Arial"/>
-          <w:color w:val="000000"/>
-          <w:shd w:val="clear" w:color="auto" w:fill="FFFFFF"/>
-        </w:rPr>
-        <w:t xml:space="preserve">or </w:t>
-      </w:r>
-      <w:r>
-        <w:rPr>
-          <w:rFonts w:ascii="Arial" w:hAnsi="Arial" w:cs="Arial"/>
-          <w:color w:val="000000"/>
-          <w:shd w:val="clear" w:color="auto" w:fill="FFFFFF"/>
-        </w:rPr>
-        <w:t xml:space="preserve">in landscape orientation, </w:t>
-      </w:r>
-      <w:r>
-        <w:rPr>
-          <w:rFonts w:ascii="Arial" w:hAnsi="Arial" w:cs="Arial"/>
-          <w:color w:val="000000"/>
-          <w:shd w:val="clear" w:color="auto" w:fill="FFFFFF"/>
-        </w:rPr>
-        <w:t>both fragments</w:t>
-      </w:r>
-      <w:r>
-        <w:rPr>
-          <w:rFonts w:ascii="Arial" w:hAnsi="Arial" w:cs="Arial"/>
-          <w:color w:val="000000"/>
-          <w:shd w:val="clear" w:color="auto" w:fill="FFFFFF"/>
-        </w:rPr>
-        <w:t xml:space="preserve"> will be displayed side-by-side in one activity.</w:t>
-      </w:r>
-    </w:p>
-    <w:p>
-      <w:pPr>
-        <w:shd w:val="clear" w:color="auto" w:fill="FFFFFF"/>
-        <w:spacing w:after="240" w:line="218" w:lineRule="atLeast"/>
-        <w:rPr>
-          <w:rFonts w:ascii="Arial" w:hAnsi="Arial" w:cs="Arial"/>
-          <w:color w:val="000000"/>
-          <w:shd w:val="clear" w:color="auto" w:fill="FFFFFF"/>
-        </w:rPr>
-      </w:pPr>
-      <w:r>
-        <w:rPr>
-          <w:rFonts w:ascii="Arial" w:hAnsi="Arial" w:cs="Arial"/>
-          <w:color w:val="000000"/>
-          <w:shd w:val="clear" w:color="auto" w:fill="FFFFFF"/>
-        </w:rPr>
-        <w:t>The up button will only be needed when fragment 2 is displayed by itself in a separate activity.</w:t>
-      </w:r>
-    </w:p>
-    <w:p>
-      <w:pPr>
-        <w:shd w:val="clear" w:color="auto" w:fill="FFFFFF"/>
-        <w:spacing w:after="240" w:line="218" w:lineRule="atLeast"/>
-        <w:rPr>
-          <w:rFonts w:ascii="Arial" w:hAnsi="Arial" w:cs="Arial"/>
-          <w:color w:val="000000"/>
-          <w:sz w:val="19"/>
-          <w:szCs w:val="19"/>
-          <w:shd w:val="clear" w:color="auto" w:fill="FFFFFF"/>
-        </w:rPr>
-      </w:pPr>
-    </w:p>
-    <w:p>
-      <w:pPr>
-        <w:shd w:val="clear" w:color="auto" w:fill="FFFFFF"/>
-        <w:spacing w:after="240" w:line="218" w:lineRule="atLeast"/>
-        <w:rPr>
-          <w:rFonts w:ascii="Arial" w:hAnsi="Arial" w:cs="Arial"/>
-          <w:color w:val="000000"/>
-          <w:shd w:val="clear" w:color="auto" w:fill="FFFFFF"/>
-        </w:rPr>
-      </w:pPr>
-      <w:r>
-        <w:rPr>
-          <w:rFonts w:ascii="Arial" w:hAnsi="Arial" w:cs="Arial"/>
-          <w:color w:val="000000"/>
-          <w:shd w:val="clear" w:color="auto" w:fill="FFFFFF"/>
-        </w:rPr>
-        <w:t>The Settings and Menu fragments will always be displayed by themselves. You can put a menu on both fragments 1 and 2, or on just fragment 1.</w:t>
-      </w:r>
-    </w:p>
-    <w:p>
-      <w:pPr>
-        <w:shd w:val="clear" w:color="auto" w:fill="FFFFFF"/>
-        <w:spacing w:after="240" w:line="218" w:lineRule="atLeast"/>
-        <w:rPr>
-          <w:rFonts w:ascii="Arial" w:hAnsi="Arial" w:cs="Arial"/>
-          <w:color w:val="000000"/>
-          <w:shd w:val="clear" w:color="auto" w:fill="FFFFFF"/>
-        </w:rPr>
-      </w:pPr>
-      <w:r>
-        <w:rPr>
-          <w:rFonts w:ascii="Arial" w:hAnsi="Arial" w:cs="Arial"/>
-          <w:color w:val="000000"/>
-          <w:shd w:val="clear" w:color="auto" w:fill="FFFFFF"/>
-        </w:rPr>
-        <w:t xml:space="preserve">The names of the players will need to be passed </w:t>
-      </w:r>
-      <w:r>
-        <w:rPr>
-          <w:rFonts w:ascii="Arial" w:hAnsi="Arial" w:cs="Arial"/>
-          <w:color w:val="000000"/>
-          <w:shd w:val="clear" w:color="auto" w:fill="FFFFFF"/>
-        </w:rPr>
-        <w:t xml:space="preserve">from fragment 1 to </w:t>
-      </w:r>
-      <w:r>
-        <w:rPr>
-          <w:rFonts w:ascii="Arial" w:hAnsi="Arial" w:cs="Arial"/>
-          <w:color w:val="000000"/>
-          <w:shd w:val="clear" w:color="auto" w:fill="FFFFFF"/>
-        </w:rPr>
-        <w:t>fragment</w:t>
-      </w:r>
-      <w:r>
-        <w:rPr>
-          <w:rFonts w:ascii="Arial" w:hAnsi="Arial" w:cs="Arial"/>
-          <w:color w:val="000000"/>
-          <w:shd w:val="clear" w:color="auto" w:fill="FFFFFF"/>
-        </w:rPr>
-        <w:t xml:space="preserve"> 2</w:t>
-      </w:r>
-      <w:r>
-        <w:rPr>
-          <w:rFonts w:ascii="Arial" w:hAnsi="Arial" w:cs="Arial"/>
-          <w:color w:val="000000"/>
-          <w:shd w:val="clear" w:color="auto" w:fill="FFFFFF"/>
-        </w:rPr>
-        <w:t>, the player’s name for the current turn will need to be displayed in the second fragment.</w:t>
-      </w:r>
-      <w:r>
-        <w:rPr>
-          <w:rFonts w:ascii="Arial" w:hAnsi="Arial" w:cs="Arial"/>
-          <w:color w:val="000000"/>
-          <w:shd w:val="clear" w:color="auto" w:fill="FFFFFF"/>
-        </w:rPr>
-        <w:t xml:space="preserve"> Fragment 2 will hold the game object.</w:t>
-      </w:r>
-    </w:p>
-    <w:p>
-      <w:pPr>
-        <w:shd w:val="clear" w:color="auto" w:fill="FFFFFF"/>
-        <w:spacing w:after="240" w:line="218" w:lineRule="atLeast"/>
-        <w:rPr>
-          <w:rFonts w:ascii="Arial" w:eastAsia="Times New Roman" w:hAnsi="Arial" w:cs="Arial"/>
-          <w:color w:val="000000"/>
-        </w:rPr>
-      </w:pPr>
-      <w:r>
-        <w:rPr>
-          <w:rFonts w:ascii="Arial" w:eastAsia="Times New Roman" w:hAnsi="Arial" w:cs="Arial"/>
-          <w:color w:val="000000"/>
-        </w:rPr>
-        <w:t xml:space="preserve">Zip the project and upload it to </w:t>
-      </w:r>
-      <w:r>
-        <w:rPr>
-          <w:rFonts w:ascii="Arial" w:eastAsia="Times New Roman" w:hAnsi="Arial" w:cs="Arial"/>
-          <w:color w:val="000000"/>
-        </w:rPr>
-        <w:t>Canvas</w:t>
-      </w:r>
-      <w:r>
-        <w:rPr>
-          <w:rFonts w:ascii="Arial" w:eastAsia="Times New Roman" w:hAnsi="Arial" w:cs="Arial"/>
-          <w:color w:val="000000"/>
-        </w:rPr>
-        <w:t>.</w:t>
-      </w:r>
-    </w:p>
-    <w:p>
-      <w:pPr>
-        <w:shd w:val="clear" w:color="auto" w:fill="FFFFFF"/>
-        <w:spacing w:after="240" w:line="218" w:lineRule="atLeast"/>
-        <w:rPr>
           <w:rFonts w:asciiTheme="minorHAnsi" w:hAnsiTheme="minorHAnsi"/>
         </w:rPr>
       </w:pPr>
     </w:p>
     <w:sectPr>
-      <w:footerReference w:type="default" r:id="rId8"/>
-      <w:headerReference w:type="first" r:id="rId9"/>
-      <w:footerReference w:type="first" r:id="rId10"/>
+      <w:footerReference w:type="default" r:id="rId9"/>
+      <w:headerReference w:type="first" r:id="rId10"/>
+      <w:footerReference w:type="first" r:id="rId11"/>
       <w:pgSz w:w="12240" w:h="15840"/>
       <w:pgMar w:top="1440" w:right="1440" w:bottom="1440" w:left="1440" w:header="720" w:footer="720" w:gutter="0"/>
       <w:cols w:space="720"/>
@@ -1256,17 +1256,34 @@
   <w:p>
     <w:pPr>
       <w:pStyle w:val="Header"/>
+      <w:rPr>
+        <w:rFonts w:asciiTheme="majorHAnsi" w:hAnsiTheme="majorHAnsi"/>
+        <w:b/>
+      </w:rPr>
     </w:pPr>
     <w:r>
       <w:rPr>
+        <w:rFonts w:asciiTheme="majorHAnsi" w:hAnsiTheme="majorHAnsi"/>
         <w:b/>
-        <w:sz w:val="36"/>
-        <w:szCs w:val="36"/>
+        <w:sz w:val="40"/>
+        <w:szCs w:val="40"/>
       </w:rPr>
       <w:t>Lab 4 – Pig Game with Fragments</w:t>
     </w:r>
     <w:r>
+      <w:rPr>
+        <w:rFonts w:asciiTheme="majorHAnsi" w:hAnsiTheme="majorHAnsi"/>
+        <w:b/>
+      </w:rPr>
       <w:br/>
+    </w:r>
+    <w:r>
+      <w:rPr>
+        <w:rFonts w:asciiTheme="majorHAnsi" w:hAnsiTheme="majorHAnsi"/>
+        <w:b/>
+        <w:sz w:val="28"/>
+        <w:szCs w:val="28"/>
+      </w:rPr>
       <w:t>CIS399, Android Application Development</w:t>
     </w:r>
   </w:p>
@@ -1421,6 +1438,92 @@
     </w:lvl>
   </w:abstractNum>
   <w:abstractNum w:abstractNumId="1">
+    <w:nsid w:val="09C15D7E"/>
+    <w:multiLevelType w:val="hybridMultilevel"/>
+    <w:tmpl w:val="0E5A17FE"/>
+    <w:lvl w:ilvl="0" w:tplc="0409000F">
+      <w:start w:val="1"/>
+      <w:numFmt w:val="decimal"/>
+      <w:lvlText w:val="%1."/>
+      <w:lvlJc w:val="left"/>
+      <w:pPr>
+        <w:ind w:left="720" w:hanging="360"/>
+      </w:pPr>
+    </w:lvl>
+    <w:lvl w:ilvl="1" w:tplc="04090019" w:tentative="1">
+      <w:start w:val="1"/>
+      <w:numFmt w:val="lowerLetter"/>
+      <w:lvlText w:val="%2."/>
+      <w:lvlJc w:val="left"/>
+      <w:pPr>
+        <w:ind w:left="1440" w:hanging="360"/>
+      </w:pPr>
+    </w:lvl>
+    <w:lvl w:ilvl="2" w:tplc="0409001B" w:tentative="1">
+      <w:start w:val="1"/>
+      <w:numFmt w:val="lowerRoman"/>
+      <w:lvlText w:val="%3."/>
+      <w:lvlJc w:val="right"/>
+      <w:pPr>
+        <w:ind w:left="2160" w:hanging="180"/>
+      </w:pPr>
+    </w:lvl>
+    <w:lvl w:ilvl="3" w:tplc="0409000F" w:tentative="1">
+      <w:start w:val="1"/>
+      <w:numFmt w:val="decimal"/>
+      <w:lvlText w:val="%4."/>
+      <w:lvlJc w:val="left"/>
+      <w:pPr>
+        <w:ind w:left="2880" w:hanging="360"/>
+      </w:pPr>
+    </w:lvl>
+    <w:lvl w:ilvl="4" w:tplc="04090019" w:tentative="1">
+      <w:start w:val="1"/>
+      <w:numFmt w:val="lowerLetter"/>
+      <w:lvlText w:val="%5."/>
+      <w:lvlJc w:val="left"/>
+      <w:pPr>
+        <w:ind w:left="3600" w:hanging="360"/>
+      </w:pPr>
+    </w:lvl>
+    <w:lvl w:ilvl="5" w:tplc="0409001B" w:tentative="1">
+      <w:start w:val="1"/>
+      <w:numFmt w:val="lowerRoman"/>
+      <w:lvlText w:val="%6."/>
+      <w:lvlJc w:val="right"/>
+      <w:pPr>
+        <w:ind w:left="4320" w:hanging="180"/>
+      </w:pPr>
+    </w:lvl>
+    <w:lvl w:ilvl="6" w:tplc="0409000F" w:tentative="1">
+      <w:start w:val="1"/>
+      <w:numFmt w:val="decimal"/>
+      <w:lvlText w:val="%7."/>
+      <w:lvlJc w:val="left"/>
+      <w:pPr>
+        <w:ind w:left="5040" w:hanging="360"/>
+      </w:pPr>
+    </w:lvl>
+    <w:lvl w:ilvl="7" w:tplc="04090019" w:tentative="1">
+      <w:start w:val="1"/>
+      <w:numFmt w:val="lowerLetter"/>
+      <w:lvlText w:val="%8."/>
+      <w:lvlJc w:val="left"/>
+      <w:pPr>
+        <w:ind w:left="5760" w:hanging="360"/>
+      </w:pPr>
+    </w:lvl>
+    <w:lvl w:ilvl="8" w:tplc="0409001B" w:tentative="1">
+      <w:start w:val="1"/>
+      <w:numFmt w:val="lowerRoman"/>
+      <w:lvlText w:val="%9."/>
+      <w:lvlJc w:val="right"/>
+      <w:pPr>
+        <w:ind w:left="6480" w:hanging="180"/>
+      </w:pPr>
+    </w:lvl>
+  </w:abstractNum>
+  <w:abstractNum w:abstractNumId="2">
     <w:nsid w:val="503B21CE"/>
     <w:multiLevelType w:val="hybridMultilevel"/>
     <w:tmpl w:val="37900298"/>
@@ -1533,7 +1636,7 @@
       </w:rPr>
     </w:lvl>
   </w:abstractNum>
-  <w:abstractNum w:abstractNumId="2">
+  <w:abstractNum w:abstractNumId="3">
     <w:nsid w:val="51F15D75"/>
     <w:multiLevelType w:val="hybridMultilevel"/>
     <w:tmpl w:val="806065A2"/>
@@ -1622,7 +1725,7 @@
       </w:pPr>
     </w:lvl>
   </w:abstractNum>
-  <w:abstractNum w:abstractNumId="3">
+  <w:abstractNum w:abstractNumId="4">
     <w:nsid w:val="595858D7"/>
     <w:multiLevelType w:val="hybridMultilevel"/>
     <w:tmpl w:val="FA60D374"/>
@@ -1711,7 +1814,7 @@
       </w:pPr>
     </w:lvl>
   </w:abstractNum>
-  <w:abstractNum w:abstractNumId="4">
+  <w:abstractNum w:abstractNumId="5">
     <w:nsid w:val="5B8F5030"/>
     <w:multiLevelType w:val="hybridMultilevel"/>
     <w:tmpl w:val="2D0EFB04"/>
@@ -1824,7 +1927,7 @@
       </w:rPr>
     </w:lvl>
   </w:abstractNum>
-  <w:abstractNum w:abstractNumId="5">
+  <w:abstractNum w:abstractNumId="6">
     <w:nsid w:val="6BC22F9E"/>
     <w:multiLevelType w:val="hybridMultilevel"/>
     <w:tmpl w:val="FDFA278C"/>
@@ -1937,7 +2040,7 @@
       </w:rPr>
     </w:lvl>
   </w:abstractNum>
-  <w:abstractNum w:abstractNumId="6">
+  <w:abstractNum w:abstractNumId="7">
     <w:nsid w:val="6C5F4B18"/>
     <w:multiLevelType w:val="hybridMultilevel"/>
     <w:tmpl w:val="32DC6B2C"/>
@@ -2050,7 +2153,7 @@
       </w:rPr>
     </w:lvl>
   </w:abstractNum>
-  <w:abstractNum w:abstractNumId="7">
+  <w:abstractNum w:abstractNumId="8">
     <w:nsid w:val="721133BF"/>
     <w:multiLevelType w:val="multilevel"/>
     <w:tmpl w:val="B48C0810"/>
@@ -2163,7 +2266,7 @@
       </w:pPr>
     </w:lvl>
   </w:abstractNum>
-  <w:abstractNum w:abstractNumId="8">
+  <w:abstractNum w:abstractNumId="9">
     <w:nsid w:val="736F33C3"/>
     <w:multiLevelType w:val="multilevel"/>
     <w:tmpl w:val="E6BAED88"/>
@@ -2280,7 +2383,7 @@
       </w:pPr>
     </w:lvl>
   </w:abstractNum>
-  <w:abstractNum w:abstractNumId="9">
+  <w:abstractNum w:abstractNumId="10">
     <w:nsid w:val="7B0D6C3D"/>
     <w:multiLevelType w:val="hybridMultilevel"/>
     <w:tmpl w:val="8314363A"/>
@@ -2366,7 +2469,7 @@
       </w:pPr>
     </w:lvl>
   </w:abstractNum>
-  <w:abstractNum w:abstractNumId="10">
+  <w:abstractNum w:abstractNumId="11">
     <w:nsid w:val="7D07551A"/>
     <w:multiLevelType w:val="hybridMultilevel"/>
     <w:tmpl w:val="29806A54"/>
@@ -2479,7 +2582,7 @@
       </w:rPr>
     </w:lvl>
   </w:abstractNum>
-  <w:abstractNum w:abstractNumId="11">
+  <w:abstractNum w:abstractNumId="12">
     <w:nsid w:val="7E7A7540"/>
     <w:multiLevelType w:val="hybridMultilevel"/>
     <w:tmpl w:val="ABB0F274"/>
@@ -2593,40 +2696,43 @@
     </w:lvl>
   </w:abstractNum>
   <w:num w:numId="1">
-    <w:abstractNumId w:val="3"/>
+    <w:abstractNumId w:val="4"/>
   </w:num>
   <w:num w:numId="2">
     <w:abstractNumId w:val="0"/>
   </w:num>
   <w:num w:numId="3">
+    <w:abstractNumId w:val="10"/>
+  </w:num>
+  <w:num w:numId="4">
+    <w:abstractNumId w:val="8"/>
+  </w:num>
+  <w:num w:numId="5">
+    <w:abstractNumId w:val="2"/>
+  </w:num>
+  <w:num w:numId="6">
     <w:abstractNumId w:val="9"/>
   </w:num>
-  <w:num w:numId="4">
+  <w:num w:numId="7">
+    <w:abstractNumId w:val="6"/>
+  </w:num>
+  <w:num w:numId="8">
+    <w:abstractNumId w:val="3"/>
+  </w:num>
+  <w:num w:numId="9">
     <w:abstractNumId w:val="7"/>
   </w:num>
-  <w:num w:numId="5">
-    <w:abstractNumId w:val="1"/>
+  <w:num w:numId="10">
+    <w:abstractNumId w:val="11"/>
   </w:num>
-  <w:num w:numId="6">
-    <w:abstractNumId w:val="8"/>
-  </w:num>
-  <w:num w:numId="7">
+  <w:num w:numId="11">
     <w:abstractNumId w:val="5"/>
   </w:num>
-  <w:num w:numId="8">
-    <w:abstractNumId w:val="2"/>
+  <w:num w:numId="12">
+    <w:abstractNumId w:val="12"/>
   </w:num>
-  <w:num w:numId="9">
-    <w:abstractNumId w:val="6"/>
-  </w:num>
-  <w:num w:numId="10">
-    <w:abstractNumId w:val="10"/>
-  </w:num>
-  <w:num w:numId="11">
-    <w:abstractNumId w:val="4"/>
-  </w:num>
-  <w:num w:numId="12">
-    <w:abstractNumId w:val="11"/>
+  <w:num w:numId="13">
+    <w:abstractNumId w:val="1"/>
   </w:num>
 </w:numbering>
 </file>
@@ -3183,6 +3289,45 @@
       <w:szCs w:val="18"/>
     </w:rPr>
   </w:style>
+  <w:style w:type="table" w:styleId="TableGrid">
+    <w:name w:val="Table Grid"/>
+    <w:basedOn w:val="TableNormal"/>
+    <w:uiPriority w:val="39"/>
+    <w:rsid w:val="007E5FE2"/>
+    <w:tblPr>
+      <w:tblInd w:w="0" w:type="dxa"/>
+      <w:tblBorders>
+        <w:top w:val="single" w:sz="4" w:space="0" w:color="auto"/>
+        <w:left w:val="single" w:sz="4" w:space="0" w:color="auto"/>
+        <w:bottom w:val="single" w:sz="4" w:space="0" w:color="auto"/>
+        <w:right w:val="single" w:sz="4" w:space="0" w:color="auto"/>
+        <w:insideH w:val="single" w:sz="4" w:space="0" w:color="auto"/>
+        <w:insideV w:val="single" w:sz="4" w:space="0" w:color="auto"/>
+      </w:tblBorders>
+      <w:tblCellMar>
+        <w:top w:w="0" w:type="dxa"/>
+        <w:left w:w="108" w:type="dxa"/>
+        <w:bottom w:w="0" w:type="dxa"/>
+        <w:right w:w="108" w:type="dxa"/>
+      </w:tblCellMar>
+    </w:tblPr>
+  </w:style>
+  <w:style w:type="paragraph" w:customStyle="1" w:styleId="Default">
+    <w:name w:val="Default"/>
+    <w:rsid w:val="007E5FE2"/>
+    <w:pPr>
+      <w:widowControl w:val="0"/>
+      <w:autoSpaceDE w:val="0"/>
+      <w:autoSpaceDN w:val="0"/>
+      <w:adjustRightInd w:val="0"/>
+    </w:pPr>
+    <w:rPr>
+      <w:rFonts w:ascii="Arial" w:hAnsi="Arial" w:cs="Arial"/>
+      <w:color w:val="000000"/>
+      <w:sz w:val="24"/>
+      <w:szCs w:val="24"/>
+    </w:rPr>
+  </w:style>
 </w:styles>
 </file>
 

</xml_diff>

<commit_message>
Revised instructions and rubrics
</commit_message>
<xml_diff>
--- a/Labs/Lab4PigV3/Lab4Instructions_CIS399.docx
+++ b/Labs/Lab4PigV3/Lab4Instructions_CIS399.docx
@@ -459,7 +459,25 @@
           <w:color w:val="000000"/>
           <w:shd w:val="clear" w:color="auto" w:fill="FFFFFF"/>
         </w:rPr>
-        <w:t>In this lab you will modify your app to use fragments. You will have four fragments:</w:t>
+        <w:t xml:space="preserve">In this lab you will modify your app to use fragments. You will have </w:t>
+      </w:r>
+      <w:r>
+        <w:rPr>
+          <w:rFonts w:asciiTheme="minorHAnsi" w:hAnsiTheme="minorHAnsi" w:cs="Arial"/>
+          <w:color w:val="000000"/>
+          <w:shd w:val="clear" w:color="auto" w:fill="FFFFFF"/>
+        </w:rPr>
+        <w:t>two</w:t>
+      </w:r>
+      <w:bookmarkStart w:id="0" w:name="_GoBack"/>
+      <w:bookmarkEnd w:id="0"/>
+      <w:r>
+        <w:rPr>
+          <w:rFonts w:asciiTheme="minorHAnsi" w:hAnsiTheme="minorHAnsi" w:cs="Arial"/>
+          <w:color w:val="000000"/>
+          <w:shd w:val="clear" w:color="auto" w:fill="FFFFFF"/>
+        </w:rPr>
+        <w:t xml:space="preserve"> fragments:</w:t>
       </w:r>
     </w:p>
     <w:p>
@@ -829,23 +847,7 @@
                 <w:sz w:val="22"/>
                 <w:szCs w:val="22"/>
               </w:rPr>
-              <w:t xml:space="preserve">On a small screen, in portrait orientation, only one of these two fragments will be displayed at a time, each in </w:t>
-            </w:r>
-            <w:r>
-              <w:rPr>
-                <w:rFonts w:asciiTheme="minorHAnsi" w:hAnsiTheme="minorHAnsi"/>
-                <w:sz w:val="22"/>
-                <w:szCs w:val="22"/>
-              </w:rPr>
-              <w:t>its</w:t>
-            </w:r>
-            <w:r>
-              <w:rPr>
-                <w:rFonts w:asciiTheme="minorHAnsi" w:hAnsiTheme="minorHAnsi"/>
-                <w:sz w:val="22"/>
-                <w:szCs w:val="22"/>
-              </w:rPr>
-              <w:t xml:space="preserve"> own activity.</w:t>
+              <w:t>On a small screen, in portrait orientation, only one of these two fragments will be displayed at a time, each in its own activity.</w:t>
             </w:r>
           </w:p>
           <w:p>
@@ -873,15 +875,7 @@
                 <w:sz w:val="22"/>
                 <w:szCs w:val="22"/>
               </w:rPr>
-              <w:t xml:space="preserve">On a large screen, </w:t>
-            </w:r>
-            <w:r>
-              <w:rPr>
-                <w:rFonts w:asciiTheme="minorHAnsi" w:hAnsiTheme="minorHAnsi"/>
-                <w:sz w:val="22"/>
-                <w:szCs w:val="22"/>
-              </w:rPr>
-              <w:t>in portrait orientation the fragments will be displayed one above the other.</w:t>
+              <w:t>On a large screen, in portrait orientation the fragments will be displayed one above the other.</w:t>
             </w:r>
           </w:p>
           <w:p>
@@ -1049,15 +1043,7 @@
           <w:sz w:val="22"/>
           <w:szCs w:val="22"/>
         </w:rPr>
-        <w:t>A</w:t>
-      </w:r>
-      <w:r>
-        <w:rPr>
-          <w:rFonts w:asciiTheme="minorHAnsi" w:hAnsiTheme="minorHAnsi"/>
-          <w:sz w:val="22"/>
-          <w:szCs w:val="22"/>
-        </w:rPr>
-        <w:t xml:space="preserve"> settings screen which is displayed by clicking the “Settings” item on the menu. </w:t>
+        <w:t xml:space="preserve">A settings screen which is displayed by clicking the “Settings” item on the menu. </w:t>
       </w:r>
     </w:p>
     <w:p>
@@ -1082,8 +1068,6 @@
         </w:rPr>
         <w:t>Save activity state during rotation or when starting another app and then returning to the game.</w:t>
       </w:r>
-      <w:bookmarkStart w:id="0" w:name="_GoBack"/>
-      <w:bookmarkEnd w:id="0"/>
     </w:p>
     <w:p>
       <w:pPr>

</xml_diff>